<commit_message>
Finished lab2, started lab3
</commit_message>
<xml_diff>
--- a/Zad2/Nowak-Trzos_2_spr.docx
+++ b/Zad2/Nowak-Trzos_2_spr.docx
@@ -186,25 +186,36 @@
     <w:p>
       <w:pPr>
         <w:pStyle w:val="Akapitzlist"/>
-        <w:ind w:left="792" w:firstLine="624"/>
-      </w:pPr>
-      <w:r>
-        <w:softHyphen/>
-        <w:t xml:space="preserve">- Algorytm </w:t>
+        <w:numPr>
+          <w:ilvl w:val="0"/>
+          <w:numId w:val="13"/>
+        </w:numPr>
+      </w:pPr>
+      <w:r>
+        <w:t>Algorytm Grahama</w:t>
+      </w:r>
+      <w:r>
+        <w:t>,</w:t>
+      </w:r>
+    </w:p>
+    <w:p>
+      <w:pPr>
+        <w:pStyle w:val="Akapitzlist"/>
+        <w:numPr>
+          <w:ilvl w:val="0"/>
+          <w:numId w:val="13"/>
+        </w:numPr>
+      </w:pPr>
+      <w:r>
+        <w:t xml:space="preserve">Algorytm </w:t>
       </w:r>
       <w:proofErr w:type="spellStart"/>
       <w:r>
         <w:t>Jarvisa</w:t>
       </w:r>
       <w:proofErr w:type="spellEnd"/>
-    </w:p>
-    <w:p>
-      <w:pPr>
-        <w:pStyle w:val="Akapitzlist"/>
-        <w:ind w:left="792" w:firstLine="624"/>
-      </w:pPr>
-      <w:r>
-        <w:t>- Algorytm Grahama</w:t>
+      <w:r>
+        <w:t>.</w:t>
       </w:r>
     </w:p>
     <w:p>
@@ -642,6 +653,9 @@
               <w:keepNext/>
             </w:pPr>
             <w:r>
+              <w:rPr>
+                <w:noProof/>
+              </w:rPr>
               <w:drawing>
                 <wp:inline distT="0" distB="0" distL="0" distR="0" wp14:anchorId="5DE57D09" wp14:editId="1A507838">
                   <wp:extent cx="2641134" cy="1804092"/>
@@ -658,7 +672,7 @@
                           <pic:cNvPicPr/>
                         </pic:nvPicPr>
                         <pic:blipFill>
-                          <a:blip r:embed="rId5"/>
+                          <a:blip r:embed="rId7"/>
                           <a:stretch>
                             <a:fillRect/>
                           </a:stretch>
@@ -712,6 +726,9 @@
               <w:keepNext/>
             </w:pPr>
             <w:r>
+              <w:rPr>
+                <w:noProof/>
+              </w:rPr>
               <w:drawing>
                 <wp:inline distT="0" distB="0" distL="0" distR="0" wp14:anchorId="695E02F4" wp14:editId="7D9B7500">
                   <wp:extent cx="2632081" cy="1784756"/>
@@ -728,7 +745,7 @@
                           <pic:cNvPicPr/>
                         </pic:nvPicPr>
                         <pic:blipFill>
-                          <a:blip r:embed="rId6"/>
+                          <a:blip r:embed="rId8"/>
                           <a:stretch>
                             <a:fillRect/>
                           </a:stretch>
@@ -785,6 +802,9 @@
               <w:keepNext/>
             </w:pPr>
             <w:r>
+              <w:rPr>
+                <w:noProof/>
+              </w:rPr>
               <w:drawing>
                 <wp:inline distT="0" distB="0" distL="0" distR="0" wp14:anchorId="7830D417" wp14:editId="2164071F">
                   <wp:extent cx="2650188" cy="1773085"/>
@@ -801,7 +821,7 @@
                           <pic:cNvPicPr/>
                         </pic:nvPicPr>
                         <pic:blipFill>
-                          <a:blip r:embed="rId7"/>
+                          <a:blip r:embed="rId9"/>
                           <a:stretch>
                             <a:fillRect/>
                           </a:stretch>
@@ -855,6 +875,9 @@
               <w:keepNext/>
             </w:pPr>
             <w:r>
+              <w:rPr>
+                <w:noProof/>
+              </w:rPr>
               <w:drawing>
                 <wp:inline distT="0" distB="0" distL="0" distR="0" wp14:anchorId="6A1D042C" wp14:editId="49CE3A1D">
                   <wp:extent cx="2564180" cy="1779605"/>
@@ -871,7 +894,7 @@
                           <pic:cNvPicPr/>
                         </pic:nvPicPr>
                         <pic:blipFill>
-                          <a:blip r:embed="rId8"/>
+                          <a:blip r:embed="rId10"/>
                           <a:stretch>
                             <a:fillRect/>
                           </a:stretch>
@@ -988,24 +1011,14 @@
                                   <w:r>
                                     <w:t xml:space="preserve">Rysunek </w:t>
                                   </w:r>
-                                  <w:r>
-                                    <w:fldChar w:fldCharType="begin"/>
-                                  </w:r>
-                                  <w:r>
-                                    <w:instrText xml:space="preserve"> SEQ Rysunek \* ARABIC </w:instrText>
-                                  </w:r>
-                                  <w:r>
-                                    <w:fldChar w:fldCharType="separate"/>
-                                  </w:r>
-                                  <w:r>
-                                    <w:rPr>
-                                      <w:noProof/>
-                                    </w:rPr>
-                                    <w:t>5</w:t>
-                                  </w:r>
-                                  <w:r>
-                                    <w:fldChar w:fldCharType="end"/>
-                                  </w:r>
+                                  <w:fldSimple w:instr=" SEQ Rysunek \* ARABIC ">
+                                    <w:r>
+                                      <w:rPr>
+                                        <w:noProof/>
+                                      </w:rPr>
+                                      <w:t>5</w:t>
+                                    </w:r>
+                                  </w:fldSimple>
                                   <w:r>
                                     <w:t>.</w:t>
                                   </w:r>
@@ -1055,24 +1068,14 @@
                             <w:r>
                               <w:t xml:space="preserve">Rysunek </w:t>
                             </w:r>
-                            <w:r>
-                              <w:fldChar w:fldCharType="begin"/>
-                            </w:r>
-                            <w:r>
-                              <w:instrText xml:space="preserve"> SEQ Rysunek \* ARABIC </w:instrText>
-                            </w:r>
-                            <w:r>
-                              <w:fldChar w:fldCharType="separate"/>
-                            </w:r>
-                            <w:r>
-                              <w:rPr>
-                                <w:noProof/>
-                              </w:rPr>
-                              <w:t>5</w:t>
-                            </w:r>
-                            <w:r>
-                              <w:fldChar w:fldCharType="end"/>
-                            </w:r>
+                            <w:fldSimple w:instr=" SEQ Rysunek \* ARABIC ">
+                              <w:r>
+                                <w:rPr>
+                                  <w:noProof/>
+                                </w:rPr>
+                                <w:t>5</w:t>
+                              </w:r>
+                            </w:fldSimple>
                             <w:r>
                               <w:t>.</w:t>
                             </w:r>
@@ -1093,6 +1096,9 @@
               </mc:AlternateContent>
             </w:r>
             <w:r>
+              <w:rPr>
+                <w:noProof/>
+              </w:rPr>
               <w:drawing>
                 <wp:inline distT="0" distB="0" distL="0" distR="0" wp14:anchorId="08506C96" wp14:editId="138FB292">
                   <wp:extent cx="2534845" cy="1737417"/>
@@ -1109,7 +1115,7 @@
                           <pic:cNvPicPr/>
                         </pic:nvPicPr>
                         <pic:blipFill>
-                          <a:blip r:embed="rId9"/>
+                          <a:blip r:embed="rId11"/>
                           <a:stretch>
                             <a:fillRect/>
                           </a:stretch>
@@ -1185,13 +1191,7 @@
                                     <w:jc w:val="center"/>
                                   </w:pPr>
                                   <w:r>
-                                    <w:t xml:space="preserve">Rysunek </w:t>
-                                  </w:r>
-                                  <w:r>
-                                    <w:t>6</w:t>
-                                  </w:r>
-                                  <w:r>
-                                    <w:t>.</w:t>
+                                    <w:t>Rysunek 6.</w:t>
                                   </w:r>
                                 </w:p>
                                 <w:p>
@@ -1233,13 +1233,7 @@
                               <w:jc w:val="center"/>
                             </w:pPr>
                             <w:r>
-                              <w:t xml:space="preserve">Rysunek </w:t>
-                            </w:r>
-                            <w:r>
-                              <w:t>6</w:t>
-                            </w:r>
-                            <w:r>
-                              <w:t>.</w:t>
+                              <w:t>Rysunek 6.</w:t>
                             </w:r>
                           </w:p>
                           <w:p>
@@ -1258,6 +1252,9 @@
               </mc:AlternateContent>
             </w:r>
             <w:r>
+              <w:rPr>
+                <w:noProof/>
+              </w:rPr>
               <w:drawing>
                 <wp:inline distT="0" distB="0" distL="0" distR="0" wp14:anchorId="26CB9871" wp14:editId="3C544152">
                   <wp:extent cx="2543810" cy="1720304"/>
@@ -1274,7 +1271,7 @@
                           <pic:cNvPicPr/>
                         </pic:nvPicPr>
                         <pic:blipFill>
-                          <a:blip r:embed="rId10"/>
+                          <a:blip r:embed="rId12"/>
                           <a:stretch>
                             <a:fillRect/>
                           </a:stretch>
@@ -1352,13 +1349,7 @@
                                     <w:jc w:val="center"/>
                                   </w:pPr>
                                   <w:r>
-                                    <w:t xml:space="preserve">Rysunek </w:t>
-                                  </w:r>
-                                  <w:r>
-                                    <w:t>7</w:t>
-                                  </w:r>
-                                  <w:r>
-                                    <w:t>.</w:t>
+                                    <w:t>Rysunek 7.</w:t>
                                   </w:r>
                                 </w:p>
                                 <w:p>
@@ -1400,13 +1391,7 @@
                               <w:jc w:val="center"/>
                             </w:pPr>
                             <w:r>
-                              <w:t xml:space="preserve">Rysunek </w:t>
-                            </w:r>
-                            <w:r>
-                              <w:t>7</w:t>
-                            </w:r>
-                            <w:r>
-                              <w:t>.</w:t>
+                              <w:t>Rysunek 7.</w:t>
                             </w:r>
                           </w:p>
                           <w:p>
@@ -1425,6 +1410,9 @@
               </mc:AlternateContent>
             </w:r>
             <w:r>
+              <w:rPr>
+                <w:noProof/>
+              </w:rPr>
               <w:drawing>
                 <wp:inline distT="0" distB="0" distL="0" distR="0" wp14:anchorId="606497D6" wp14:editId="745A83D2">
                   <wp:extent cx="2534845" cy="1768409"/>
@@ -1441,7 +1429,7 @@
                           <pic:cNvPicPr/>
                         </pic:nvPicPr>
                         <pic:blipFill>
-                          <a:blip r:embed="rId11"/>
+                          <a:blip r:embed="rId13"/>
                           <a:stretch>
                             <a:fillRect/>
                           </a:stretch>
@@ -1517,13 +1505,7 @@
                                     <w:jc w:val="center"/>
                                   </w:pPr>
                                   <w:r>
-                                    <w:t xml:space="preserve">Rysunek </w:t>
-                                  </w:r>
-                                  <w:r>
-                                    <w:t>8</w:t>
-                                  </w:r>
-                                  <w:r>
-                                    <w:t>.</w:t>
+                                    <w:t>Rysunek 8.</w:t>
                                   </w:r>
                                 </w:p>
                                 <w:p>
@@ -1565,13 +1547,7 @@
                               <w:jc w:val="center"/>
                             </w:pPr>
                             <w:r>
-                              <w:t xml:space="preserve">Rysunek </w:t>
-                            </w:r>
-                            <w:r>
-                              <w:t>8</w:t>
-                            </w:r>
-                            <w:r>
-                              <w:t>.</w:t>
+                              <w:t>Rysunek 8.</w:t>
                             </w:r>
                           </w:p>
                           <w:p>
@@ -1590,6 +1566,9 @@
               </mc:AlternateContent>
             </w:r>
             <w:r>
+              <w:rPr>
+                <w:noProof/>
+              </w:rPr>
               <w:drawing>
                 <wp:inline distT="0" distB="0" distL="0" distR="0" wp14:anchorId="1902C3AE" wp14:editId="567406FE">
                   <wp:extent cx="2561740" cy="1771375"/>
@@ -1606,7 +1585,7 @@
                           <pic:cNvPicPr/>
                         </pic:nvPicPr>
                         <pic:blipFill>
-                          <a:blip r:embed="rId12"/>
+                          <a:blip r:embed="rId14"/>
                           <a:stretch>
                             <a:fillRect/>
                           </a:stretch>
@@ -1643,10 +1622,7 @@
         <w:t xml:space="preserve"> </w:t>
       </w:r>
       <w:r>
-        <w:t>zostały umieszczone</w:t>
-      </w:r>
-      <w:r>
-        <w:t xml:space="preserve"> wykresy wygenerowane za jego pomocą.</w:t>
+        <w:t>zostały umieszczone wykresy wygenerowane za jego pomocą.</w:t>
       </w:r>
     </w:p>
     <w:p>
@@ -1704,73 +1680,543 @@
     </w:p>
     <w:p>
       <w:pPr>
-        <w:ind w:left="708" w:firstLine="360"/>
+        <w:pStyle w:val="Akapitzlist"/>
+        <w:numPr>
+          <w:ilvl w:val="2"/>
+          <w:numId w:val="5"/>
+        </w:numPr>
+        <w:rPr>
+          <w:sz w:val="28"/>
+        </w:rPr>
+      </w:pPr>
+      <w:r>
+        <w:rPr>
+          <w:sz w:val="28"/>
+        </w:rPr>
+        <w:t>Algorytm Grahama</w:t>
+      </w:r>
+      <w:r>
+        <w:t xml:space="preserve"> </w:t>
+      </w:r>
+    </w:p>
+    <w:p>
+      <w:pPr>
+        <w:pStyle w:val="Akapitzlist"/>
+        <w:ind w:left="1224"/>
+        <w:rPr>
+          <w:sz w:val="28"/>
+        </w:rPr>
+      </w:pPr>
+    </w:p>
+    <w:p>
+      <w:pPr>
+        <w:pStyle w:val="Akapitzlist"/>
+        <w:ind w:left="1224" w:firstLine="192"/>
         <w:jc w:val="both"/>
         <w:rPr>
           <w:szCs w:val="18"/>
         </w:rPr>
       </w:pPr>
       <w:r>
-        <w:t xml:space="preserve">W obu algorytmach zastosowano własną implementację wyznacznika 3x3 do określania położenia punktu względem prostej. Za tolerancje przyjęto </w:t>
-      </w:r>
-      <w:r>
+        <w:rPr>
+          <w:szCs w:val="18"/>
+        </w:rPr>
+        <w:t>Przekazana tablica punktów sortowana jest ze względu na kąt używając bibliotecznego sortowania:</w:t>
+      </w:r>
+    </w:p>
+    <w:p>
+      <w:pPr>
+        <w:pStyle w:val="Akapitzlist"/>
+        <w:ind w:left="1224"/>
+        <w:jc w:val="center"/>
         <w:rPr>
           <w:b/>
           <w:bCs/>
           <w:szCs w:val="18"/>
-        </w:rPr>
-        <w:t xml:space="preserve">ε </w:t>
-      </w:r>
-      <w:r>
-        <w:rPr>
+          <w:lang w:val="en-US"/>
+        </w:rPr>
+      </w:pPr>
+      <w:proofErr w:type="spellStart"/>
+      <w:r>
+        <w:rPr>
+          <w:b/>
+          <w:bCs/>
           <w:szCs w:val="18"/>
-        </w:rPr>
-        <w:t>= 10^(-12).</w:t>
-      </w:r>
-    </w:p>
-    <w:p>
-      <w:pPr>
-        <w:ind w:left="708" w:firstLine="360"/>
-        <w:jc w:val="both"/>
-        <w:rPr>
+          <w:lang w:val="en-US"/>
+        </w:rPr>
+        <w:t>array.sort</w:t>
+      </w:r>
+      <w:proofErr w:type="spellEnd"/>
+      <w:r>
+        <w:rPr>
+          <w:b/>
+          <w:bCs/>
           <w:szCs w:val="18"/>
-        </w:rPr>
-      </w:pPr>
-      <w:r>
-        <w:rPr>
+          <w:lang w:val="en-US"/>
+        </w:rPr>
+        <w:t>(key=</w:t>
+      </w:r>
+      <w:proofErr w:type="spellStart"/>
+      <w:r>
+        <w:rPr>
+          <w:b/>
+          <w:bCs/>
           <w:szCs w:val="18"/>
-        </w:rPr>
-        <w:t>W implementacji algorytmu Grahama zamiast usuwania punktów współliniowych zaimplementowana została pętla, która pomija punkty współliniowe i dodaje do otoczki punkt o największej odległości od poprzedniego wierzchołka otoczki.</w:t>
-      </w:r>
-    </w:p>
-    <w:p>
-      <w:pPr>
-        <w:ind w:left="708" w:firstLine="360"/>
-        <w:jc w:val="both"/>
-        <w:rPr>
+          <w:lang w:val="en-US"/>
+        </w:rPr>
+        <w:t>functools.cmp_to_key</w:t>
+      </w:r>
+      <w:proofErr w:type="spellEnd"/>
+      <w:r>
+        <w:rPr>
+          <w:b/>
+          <w:bCs/>
           <w:szCs w:val="18"/>
-        </w:rPr>
-      </w:pPr>
-      <w:r>
-        <w:rPr>
+          <w:lang w:val="en-US"/>
+        </w:rPr>
+        <w:t>(lambda x, y: det(</w:t>
+      </w:r>
+      <w:proofErr w:type="spellStart"/>
+      <w:r>
+        <w:rPr>
+          <w:b/>
+          <w:bCs/>
           <w:szCs w:val="18"/>
-        </w:rPr>
-        <w:t xml:space="preserve">Zaś w algorytmie </w:t>
+          <w:lang w:val="en-US"/>
+        </w:rPr>
+        <w:t>m_point</w:t>
+      </w:r>
+      <w:proofErr w:type="spellEnd"/>
+      <w:r>
+        <w:rPr>
+          <w:b/>
+          <w:bCs/>
+          <w:szCs w:val="18"/>
+          <w:lang w:val="en-US"/>
+        </w:rPr>
+        <w:t>, x, y)))</w:t>
+      </w:r>
+    </w:p>
+    <w:p>
+      <w:pPr>
+        <w:pStyle w:val="Akapitzlist"/>
+        <w:ind w:left="1224" w:firstLine="192"/>
+        <w:jc w:val="both"/>
+        <w:rPr>
+          <w:szCs w:val="18"/>
+        </w:rPr>
+      </w:pPr>
+      <w:r>
+        <w:rPr>
+          <w:szCs w:val="18"/>
+        </w:rPr>
+        <w:t xml:space="preserve">gdzie funkcja </w:t>
       </w:r>
       <w:proofErr w:type="spellStart"/>
       <w:r>
         <w:rPr>
+          <w:b/>
+          <w:bCs/>
           <w:szCs w:val="18"/>
         </w:rPr>
+        <w:t>det</w:t>
+      </w:r>
+      <w:proofErr w:type="spellEnd"/>
+      <w:r>
+        <w:rPr>
+          <w:b/>
+          <w:bCs/>
+          <w:szCs w:val="18"/>
+        </w:rPr>
+        <w:t>(a, b, c)</w:t>
+      </w:r>
+      <w:r>
+        <w:rPr>
+          <w:szCs w:val="18"/>
+        </w:rPr>
+        <w:t xml:space="preserve"> zwraca -1</w:t>
+      </w:r>
+      <w:r>
+        <w:rPr>
+          <w:szCs w:val="18"/>
+        </w:rPr>
+        <w:t xml:space="preserve"> jeśli punkt </w:t>
+      </w:r>
+      <w:r>
+        <w:rPr>
+          <w:b/>
+          <w:bCs/>
+          <w:szCs w:val="18"/>
+        </w:rPr>
+        <w:t>c</w:t>
+      </w:r>
+      <w:r>
+        <w:rPr>
+          <w:szCs w:val="18"/>
+        </w:rPr>
+        <w:t xml:space="preserve"> leży po lewej stronie prostej </w:t>
+      </w:r>
+      <w:r>
+        <w:rPr>
+          <w:b/>
+          <w:bCs/>
+          <w:szCs w:val="18"/>
+        </w:rPr>
+        <w:t>ab</w:t>
+      </w:r>
+      <w:r>
+        <w:rPr>
+          <w:szCs w:val="18"/>
+        </w:rPr>
+        <w:t>, 1</w:t>
+      </w:r>
+      <w:r>
+        <w:rPr>
+          <w:szCs w:val="18"/>
+        </w:rPr>
+        <w:t xml:space="preserve"> jeśli leży po prawej lub różnicę odległości</w:t>
+      </w:r>
+      <w:r>
+        <w:rPr>
+          <w:szCs w:val="18"/>
+        </w:rPr>
+        <w:t xml:space="preserve"> </w:t>
+      </w:r>
+      <w:r>
+        <w:rPr>
+          <w:szCs w:val="18"/>
+        </w:rPr>
+        <w:t xml:space="preserve">punktów </w:t>
+      </w:r>
+      <w:r>
+        <w:rPr>
+          <w:b/>
+          <w:bCs/>
+          <w:szCs w:val="18"/>
+        </w:rPr>
+        <w:t xml:space="preserve">(a do c) – (a do b) </w:t>
+      </w:r>
+      <w:r>
+        <w:rPr>
+          <w:szCs w:val="18"/>
+        </w:rPr>
+        <w:t xml:space="preserve">gdy punkt jest </w:t>
+      </w:r>
+      <w:r>
+        <w:rPr>
+          <w:szCs w:val="18"/>
+        </w:rPr>
+        <w:t xml:space="preserve">współliniowy. </w:t>
+      </w:r>
+      <w:r>
+        <w:rPr>
+          <w:szCs w:val="18"/>
+        </w:rPr>
+        <w:t>Jest to uzyskane metodą wyznacznika 3x3 z tolerancją ε = 10^(-12).</w:t>
+      </w:r>
+    </w:p>
+    <w:p>
+      <w:pPr>
+        <w:pStyle w:val="Akapitzlist"/>
+        <w:ind w:left="1224" w:firstLine="192"/>
+        <w:jc w:val="both"/>
+        <w:rPr>
+          <w:szCs w:val="18"/>
+        </w:rPr>
+      </w:pPr>
+      <w:r>
+        <w:rPr>
+          <w:szCs w:val="18"/>
+        </w:rPr>
+        <w:lastRenderedPageBreak/>
+        <w:t>Po posortowaniu algorytm dodaje trzy pierwsze punkty do otoczki, a następnie przechodzi przez każdy punkt w tablicy sprawdzając, czy nowy punkt leży po lewej stronie. W takim wypadku dodaje go do otoczki. W przeciwnym zaś, jeśli punkt jest współliniowy to usuwa ostatni punkt z otoczki i sprawdza dalej, jeśli jest po prawej stronie nie bierze nowego punktu do otoczki.</w:t>
+      </w:r>
+    </w:p>
+    <w:p>
+      <w:pPr>
+        <w:pStyle w:val="Akapitzlist"/>
+        <w:ind w:left="1224" w:firstLine="192"/>
+        <w:jc w:val="both"/>
+        <w:rPr>
+          <w:szCs w:val="18"/>
+        </w:rPr>
+      </w:pPr>
+    </w:p>
+    <w:p>
+      <w:pPr>
+        <w:pStyle w:val="Akapitzlist"/>
+        <w:numPr>
+          <w:ilvl w:val="2"/>
+          <w:numId w:val="5"/>
+        </w:numPr>
+        <w:rPr>
+          <w:sz w:val="28"/>
+        </w:rPr>
+      </w:pPr>
+      <w:r>
+        <w:rPr>
+          <w:sz w:val="28"/>
+        </w:rPr>
+        <w:t xml:space="preserve">Algorytm </w:t>
+      </w:r>
+      <w:proofErr w:type="spellStart"/>
+      <w:r>
+        <w:rPr>
+          <w:sz w:val="28"/>
+        </w:rPr>
         <w:t>Jarvisa</w:t>
       </w:r>
       <w:proofErr w:type="spellEnd"/>
-      <w:r>
+    </w:p>
+    <w:p>
+      <w:pPr>
+        <w:pStyle w:val="Akapitzlist"/>
+        <w:ind w:left="1224"/>
+        <w:rPr>
+          <w:sz w:val="28"/>
+        </w:rPr>
+      </w:pPr>
+    </w:p>
+    <w:p>
+      <w:pPr>
+        <w:pStyle w:val="Akapitzlist"/>
+        <w:ind w:left="1224" w:firstLine="192"/>
+        <w:jc w:val="both"/>
         <w:rPr>
           <w:szCs w:val="18"/>
         </w:rPr>
-        <w:t xml:space="preserve"> punkty współliniowe są usuwane z otoczki w trakcie jej generowania. Pętla usuwa ostatni punkt otoczki dopóki ostatnie trzy punkty nie są współliniowe.</w:t>
-      </w:r>
+      </w:pPr>
+      <w:r>
+        <w:rPr>
+          <w:szCs w:val="18"/>
+        </w:rPr>
+        <w:t xml:space="preserve">Algorytm </w:t>
+      </w:r>
+      <w:proofErr w:type="spellStart"/>
+      <w:r>
+        <w:rPr>
+          <w:szCs w:val="18"/>
+        </w:rPr>
+        <w:t>Jarvisa</w:t>
+      </w:r>
+      <w:proofErr w:type="spellEnd"/>
+      <w:r>
+        <w:rPr>
+          <w:szCs w:val="18"/>
+        </w:rPr>
+        <w:t xml:space="preserve"> znajduje wpierw minimalny element </w:t>
+      </w:r>
+      <w:proofErr w:type="spellStart"/>
+      <w:r>
+        <w:rPr>
+          <w:b/>
+          <w:bCs/>
+          <w:szCs w:val="18"/>
+        </w:rPr>
+        <w:t>m_point</w:t>
+      </w:r>
+      <w:proofErr w:type="spellEnd"/>
+      <w:r>
+        <w:rPr>
+          <w:szCs w:val="18"/>
+        </w:rPr>
+        <w:t xml:space="preserve"> ze zbioru punktów ze względu na y. Drugi punkt otoczki wyznaczany jest poprzez jednokrotne przejście przez tablicę punktów i wyznaczenia punktu o najmniejszym kącie względem prostej przechodzącej przez punkty </w:t>
+      </w:r>
+      <w:r>
+        <w:rPr>
+          <w:b/>
+          <w:bCs/>
+          <w:szCs w:val="18"/>
+        </w:rPr>
+        <w:t xml:space="preserve">(m_point.x-100, </w:t>
+      </w:r>
+      <w:proofErr w:type="spellStart"/>
+      <w:r>
+        <w:rPr>
+          <w:b/>
+          <w:bCs/>
+          <w:szCs w:val="18"/>
+        </w:rPr>
+        <w:t>m_point.y</w:t>
+      </w:r>
+      <w:proofErr w:type="spellEnd"/>
+      <w:r>
+        <w:rPr>
+          <w:b/>
+          <w:bCs/>
+          <w:szCs w:val="18"/>
+        </w:rPr>
+        <w:t>)</w:t>
+      </w:r>
+      <w:r>
+        <w:rPr>
+          <w:szCs w:val="18"/>
+        </w:rPr>
+        <w:t xml:space="preserve"> oraz </w:t>
+      </w:r>
+      <w:proofErr w:type="spellStart"/>
+      <w:r>
+        <w:rPr>
+          <w:b/>
+          <w:bCs/>
+          <w:szCs w:val="18"/>
+        </w:rPr>
+        <w:t>m_point</w:t>
+      </w:r>
+      <w:proofErr w:type="spellEnd"/>
+      <w:r>
+        <w:rPr>
+          <w:b/>
+          <w:bCs/>
+          <w:szCs w:val="18"/>
+        </w:rPr>
+        <w:t xml:space="preserve">. </w:t>
+      </w:r>
+      <w:r>
+        <w:rPr>
+          <w:szCs w:val="18"/>
+        </w:rPr>
+        <w:t xml:space="preserve">Prosta ta jest równoległa do osi </w:t>
+      </w:r>
+      <w:r>
+        <w:rPr>
+          <w:b/>
+          <w:bCs/>
+          <w:szCs w:val="18"/>
+        </w:rPr>
+        <w:t>OX</w:t>
+      </w:r>
+      <w:r>
+        <w:rPr>
+          <w:b/>
+          <w:bCs/>
+          <w:szCs w:val="18"/>
+        </w:rPr>
+        <w:t xml:space="preserve"> </w:t>
+      </w:r>
+      <w:r>
+        <w:rPr>
+          <w:szCs w:val="18"/>
+        </w:rPr>
+        <w:t xml:space="preserve"> i przechodzi przez najniższy punkt w zbiorze, więc mamy pewność, że nie </w:t>
+      </w:r>
+      <w:proofErr w:type="spellStart"/>
+      <w:r>
+        <w:rPr>
+          <w:szCs w:val="18"/>
+        </w:rPr>
+        <w:t>przeczina</w:t>
+      </w:r>
+      <w:proofErr w:type="spellEnd"/>
+      <w:r>
+        <w:rPr>
+          <w:szCs w:val="18"/>
+        </w:rPr>
+        <w:t xml:space="preserve"> otoczki w żadnym punkcie (albo należy do krawędzi otoczki). Mając dwa pierwsze punkty w otoczce algorytm wykonuje pętle dopóki punkt, który przerabiamy nie jest punktem </w:t>
+      </w:r>
+      <w:proofErr w:type="spellStart"/>
+      <w:r>
+        <w:rPr>
+          <w:b/>
+          <w:bCs/>
+          <w:szCs w:val="18"/>
+        </w:rPr>
+        <w:t>m_point</w:t>
+      </w:r>
+      <w:proofErr w:type="spellEnd"/>
+      <w:r>
+        <w:rPr>
+          <w:b/>
+          <w:bCs/>
+          <w:szCs w:val="18"/>
+        </w:rPr>
+        <w:t xml:space="preserve">. </w:t>
+      </w:r>
+      <w:r>
+        <w:rPr>
+          <w:szCs w:val="18"/>
+        </w:rPr>
+        <w:t xml:space="preserve">Co powtórzenie pętli znajdujemy element o minimalnym kącie względem dwóch ostatnich punktów otoczki. Jest to wykonane za pomocą funkcji </w:t>
+      </w:r>
+      <w:proofErr w:type="spellStart"/>
+      <w:r>
+        <w:rPr>
+          <w:b/>
+          <w:bCs/>
+          <w:szCs w:val="18"/>
+        </w:rPr>
+        <w:t>det</w:t>
+      </w:r>
+      <w:proofErr w:type="spellEnd"/>
+      <w:r>
+        <w:rPr>
+          <w:b/>
+          <w:bCs/>
+          <w:szCs w:val="18"/>
+        </w:rPr>
+        <w:t>(a,</w:t>
+      </w:r>
+      <w:r>
+        <w:rPr>
+          <w:b/>
+          <w:bCs/>
+        </w:rPr>
+        <w:t> </w:t>
+      </w:r>
+      <w:r>
+        <w:rPr>
+          <w:b/>
+          <w:bCs/>
+          <w:szCs w:val="18"/>
+        </w:rPr>
+        <w:t>b, c</w:t>
+      </w:r>
+      <w:r>
+        <w:rPr>
+          <w:b/>
+          <w:bCs/>
+          <w:szCs w:val="18"/>
+        </w:rPr>
+        <w:t>, 1</w:t>
+      </w:r>
+      <w:r>
+        <w:rPr>
+          <w:b/>
+          <w:bCs/>
+          <w:szCs w:val="18"/>
+        </w:rPr>
+        <w:t>)</w:t>
+      </w:r>
+      <w:r>
+        <w:rPr>
+          <w:b/>
+          <w:bCs/>
+          <w:szCs w:val="18"/>
+        </w:rPr>
+        <w:t xml:space="preserve"> </w:t>
+      </w:r>
+      <w:r>
+        <w:rPr>
+          <w:szCs w:val="18"/>
+        </w:rPr>
+        <w:t xml:space="preserve">opisanej wyżej. </w:t>
+      </w:r>
+      <w:r>
+        <w:rPr>
+          <w:szCs w:val="18"/>
+        </w:rPr>
+        <w:t xml:space="preserve">Ostatni argument tej funkcji sprawia, że dla współliniowych punktów funkcja zwraca 0, a nie różnicę odległości. Jeśli właśnie punkt rozpatrywany jest współliniowy to usuwamy ostatni punkt otoczki i wykonujemy dalej pętle. </w:t>
+      </w:r>
+    </w:p>
+    <w:p>
+      <w:pPr>
+        <w:pStyle w:val="Akapitzlist"/>
+        <w:ind w:left="1224" w:firstLine="192"/>
+        <w:jc w:val="both"/>
+        <w:rPr>
+          <w:szCs w:val="18"/>
+        </w:rPr>
+      </w:pPr>
     </w:p>
     <w:p>
       <w:pPr>
@@ -1787,7 +2233,6 @@
         <w:rPr>
           <w:sz w:val="28"/>
         </w:rPr>
-        <w:lastRenderedPageBreak/>
         <w:t xml:space="preserve"> Animacje</w:t>
       </w:r>
     </w:p>
@@ -1796,7 +2241,8 @@
         <w:pStyle w:val="Akapitzlist"/>
         <w:ind w:left="792"/>
         <w:rPr>
-          <w:sz w:val="28"/>
+          <w:sz w:val="14"/>
+          <w:szCs w:val="10"/>
         </w:rPr>
       </w:pPr>
     </w:p>
@@ -1815,27 +2261,13 @@
         </w:rPr>
         <w:t xml:space="preserve">Animacje zostały załączone w postaci łączy do strony </w:t>
       </w:r>
-      <w:hyperlink r:id="rId13" w:history="1">
+      <w:hyperlink r:id="rId15" w:history="1">
         <w:r>
           <w:rPr>
             <w:rStyle w:val="Hipercze"/>
             <w:szCs w:val="18"/>
           </w:rPr>
-          <w:t>giphy.</w:t>
-        </w:r>
-        <w:r>
-          <w:rPr>
-            <w:rStyle w:val="Hipercze"/>
-            <w:szCs w:val="18"/>
-          </w:rPr>
-          <w:t>c</w:t>
-        </w:r>
-        <w:r>
-          <w:rPr>
-            <w:rStyle w:val="Hipercze"/>
-            <w:szCs w:val="18"/>
-          </w:rPr>
-          <w:t>om</w:t>
+          <w:t>giphy.com</w:t>
         </w:r>
       </w:hyperlink>
       <w:r>
@@ -1856,19 +2288,71 @@
       </w:pPr>
       <w:r>
         <w:rPr>
+          <w:noProof/>
           <w:szCs w:val="18"/>
         </w:rPr>
+        <w:drawing>
+          <wp:anchor distT="0" distB="0" distL="114300" distR="114300" simplePos="0" relativeHeight="251719680" behindDoc="0" locked="0" layoutInCell="1" allowOverlap="1" wp14:anchorId="2F2A02AA" wp14:editId="37D1F18F">
+            <wp:simplePos x="0" y="0"/>
+            <wp:positionH relativeFrom="margin">
+              <wp:align>center</wp:align>
+            </wp:positionH>
+            <wp:positionV relativeFrom="paragraph">
+              <wp:posOffset>638810</wp:posOffset>
+            </wp:positionV>
+            <wp:extent cx="3652520" cy="2484755"/>
+            <wp:effectExtent l="0" t="0" r="5080" b="0"/>
+            <wp:wrapTopAndBottom/>
+            <wp:docPr id="22" name="Obraz 22"/>
+            <wp:cNvGraphicFramePr>
+              <a:graphicFrameLocks xmlns:a="http://schemas.openxmlformats.org/drawingml/2006/main" noChangeAspect="1"/>
+            </wp:cNvGraphicFramePr>
+            <a:graphic xmlns:a="http://schemas.openxmlformats.org/drawingml/2006/main">
+              <a:graphicData uri="http://schemas.openxmlformats.org/drawingml/2006/picture">
+                <pic:pic xmlns:pic="http://schemas.openxmlformats.org/drawingml/2006/picture">
+                  <pic:nvPicPr>
+                    <pic:cNvPr id="1" name=""/>
+                    <pic:cNvPicPr/>
+                  </pic:nvPicPr>
+                  <pic:blipFill>
+                    <a:blip r:embed="rId16">
+                      <a:extLst>
+                        <a:ext uri="{28A0092B-C50C-407E-A947-70E740481C1C}">
+                          <a14:useLocalDpi xmlns:a14="http://schemas.microsoft.com/office/drawing/2010/main" val="0"/>
+                        </a:ext>
+                      </a:extLst>
+                    </a:blip>
+                    <a:stretch>
+                      <a:fillRect/>
+                    </a:stretch>
+                  </pic:blipFill>
+                  <pic:spPr>
+                    <a:xfrm>
+                      <a:off x="0" y="0"/>
+                      <a:ext cx="3652520" cy="2484755"/>
+                    </a:xfrm>
+                    <a:prstGeom prst="rect">
+                      <a:avLst/>
+                    </a:prstGeom>
+                  </pic:spPr>
+                </pic:pic>
+              </a:graphicData>
+            </a:graphic>
+            <wp14:sizeRelH relativeFrom="margin">
+              <wp14:pctWidth>0</wp14:pctWidth>
+            </wp14:sizeRelH>
+            <wp14:sizeRelV relativeFrom="margin">
+              <wp14:pctHeight>0</wp14:pctHeight>
+            </wp14:sizeRelV>
+          </wp:anchor>
+        </w:drawing>
+      </w:r>
+      <w:r>
+        <w:rPr>
+          <w:szCs w:val="18"/>
+        </w:rPr>
         <w:t xml:space="preserve">Kolorem szarym zostały zaznaczone wszystkie punkty należące do danego zbioru punktów, na zielono punkty oraz krawędzie należące do otoczki. Czerwonym kolorem oznaczono rozpatrywaną krawędź i punkt. </w:t>
       </w:r>
-    </w:p>
-    <w:p>
-      <w:pPr>
-        <w:pStyle w:val="Akapitzlist"/>
-        <w:ind w:left="1496"/>
-        <w:rPr>
-          <w:szCs w:val="18"/>
-        </w:rPr>
-      </w:pPr>
     </w:p>
     <w:p>
       <w:pPr>
@@ -1885,13 +2369,13 @@
         <mc:AlternateContent>
           <mc:Choice Requires="wps">
             <w:drawing>
-              <wp:anchor distT="0" distB="0" distL="114300" distR="114300" simplePos="0" relativeHeight="251666432" behindDoc="0" locked="0" layoutInCell="1" allowOverlap="1" wp14:anchorId="024EBDF7" wp14:editId="532E898C">
+              <wp:anchor distT="0" distB="0" distL="114300" distR="114300" simplePos="0" relativeHeight="251666432" behindDoc="0" locked="0" layoutInCell="1" allowOverlap="1" wp14:anchorId="024EBDF7" wp14:editId="5C421B6E">
                 <wp:simplePos x="0" y="0"/>
                 <wp:positionH relativeFrom="margin">
                   <wp:align>center</wp:align>
                 </wp:positionH>
                 <wp:positionV relativeFrom="paragraph">
-                  <wp:posOffset>3302000</wp:posOffset>
+                  <wp:posOffset>2773680</wp:posOffset>
                 </wp:positionV>
                 <wp:extent cx="3987800" cy="635"/>
                 <wp:effectExtent l="0" t="0" r="0" b="635"/>
@@ -1940,7 +2424,7 @@
                             <w:r>
                               <w:t xml:space="preserve">a klatka </w:t>
                             </w:r>
-                            <w:hyperlink r:id="rId14" w:history="1">
+                            <w:hyperlink r:id="rId17" w:history="1">
                               <w:r>
                                 <w:rPr>
                                   <w:rStyle w:val="Hipercze"/>
@@ -1985,7 +2469,7 @@
           </mc:Choice>
           <mc:Fallback>
             <w:pict>
-              <v:shape w14:anchorId="024EBDF7" id="Pole tekstowe 7" o:spid="_x0000_s1030" type="#_x0000_t202" style="position:absolute;left:0;text-align:left;margin-left:0;margin-top:260pt;width:314pt;height:.05pt;z-index:251666432;visibility:visible;mso-wrap-style:square;mso-wrap-distance-left:9pt;mso-wrap-distance-top:0;mso-wrap-distance-right:9pt;mso-wrap-distance-bottom:0;mso-position-horizontal:center;mso-position-horizontal-relative:margin;mso-position-vertical:absolute;mso-position-vertical-relative:text;v-text-anchor:top" o:gfxdata="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" stroked="f">
+              <v:shape w14:anchorId="024EBDF7" id="Pole tekstowe 7" o:spid="_x0000_s1030" type="#_x0000_t202" style="position:absolute;left:0;text-align:left;margin-left:0;margin-top:218.4pt;width:314pt;height:.05pt;z-index:251666432;visibility:visible;mso-wrap-style:square;mso-wrap-distance-left:9pt;mso-wrap-distance-top:0;mso-wrap-distance-right:9pt;mso-wrap-distance-bottom:0;mso-position-horizontal:center;mso-position-horizontal-relative:margin;mso-position-vertical:absolute;mso-position-vertical-relative:text;v-text-anchor:top" o:gfxdata="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" stroked="f">
                 <v:textbox style="mso-fit-shape-to-text:t" inset="0,0,0,0">
                   <w:txbxContent>
                     <w:p>
@@ -2009,7 +2493,7 @@
                       <w:r>
                         <w:t xml:space="preserve">a klatka </w:t>
                       </w:r>
-                      <w:hyperlink r:id="rId15" w:history="1">
+                      <w:hyperlink r:id="rId18" w:history="1">
                         <w:r>
                           <w:rPr>
                             <w:rStyle w:val="Hipercze"/>
@@ -2046,66 +2530,15 @@
           </mc:Fallback>
         </mc:AlternateContent>
       </w:r>
-      <w:r>
+    </w:p>
+    <w:p>
+      <w:pPr>
+        <w:pStyle w:val="Akapitzlist"/>
+        <w:ind w:left="1496"/>
         <w:rPr>
           <w:szCs w:val="18"/>
         </w:rPr>
-        <w:drawing>
-          <wp:anchor distT="0" distB="0" distL="114300" distR="114300" simplePos="0" relativeHeight="251719680" behindDoc="0" locked="0" layoutInCell="1" allowOverlap="1" wp14:anchorId="2F2A02AA" wp14:editId="0B9E48FC">
-            <wp:simplePos x="0" y="0"/>
-            <wp:positionH relativeFrom="margin">
-              <wp:align>center</wp:align>
-            </wp:positionH>
-            <wp:positionV relativeFrom="paragraph">
-              <wp:posOffset>246902</wp:posOffset>
-            </wp:positionV>
-            <wp:extent cx="4283075" cy="2914015"/>
-            <wp:effectExtent l="0" t="0" r="3175" b="635"/>
-            <wp:wrapTopAndBottom/>
-            <wp:docPr id="22" name="Obraz 22"/>
-            <wp:cNvGraphicFramePr>
-              <a:graphicFrameLocks xmlns:a="http://schemas.openxmlformats.org/drawingml/2006/main" noChangeAspect="1"/>
-            </wp:cNvGraphicFramePr>
-            <a:graphic xmlns:a="http://schemas.openxmlformats.org/drawingml/2006/main">
-              <a:graphicData uri="http://schemas.openxmlformats.org/drawingml/2006/picture">
-                <pic:pic xmlns:pic="http://schemas.openxmlformats.org/drawingml/2006/picture">
-                  <pic:nvPicPr>
-                    <pic:cNvPr id="1" name=""/>
-                    <pic:cNvPicPr/>
-                  </pic:nvPicPr>
-                  <pic:blipFill>
-                    <a:blip r:embed="rId16">
-                      <a:extLst>
-                        <a:ext uri="{28A0092B-C50C-407E-A947-70E740481C1C}">
-                          <a14:useLocalDpi xmlns:a14="http://schemas.microsoft.com/office/drawing/2010/main" val="0"/>
-                        </a:ext>
-                      </a:extLst>
-                    </a:blip>
-                    <a:stretch>
-                      <a:fillRect/>
-                    </a:stretch>
-                  </pic:blipFill>
-                  <pic:spPr>
-                    <a:xfrm>
-                      <a:off x="0" y="0"/>
-                      <a:ext cx="4283075" cy="2914015"/>
-                    </a:xfrm>
-                    <a:prstGeom prst="rect">
-                      <a:avLst/>
-                    </a:prstGeom>
-                  </pic:spPr>
-                </pic:pic>
-              </a:graphicData>
-            </a:graphic>
-            <wp14:sizeRelH relativeFrom="margin">
-              <wp14:pctWidth>0</wp14:pctWidth>
-            </wp14:sizeRelH>
-            <wp14:sizeRelV relativeFrom="margin">
-              <wp14:pctHeight>0</wp14:pctHeight>
-            </wp14:sizeRelV>
-          </wp:anchor>
-        </w:drawing>
-      </w:r>
+      </w:pPr>
     </w:p>
     <w:p>
       <w:pPr>
@@ -2229,6 +2662,12 @@
     <w:p>
       <w:pPr>
         <w:pStyle w:val="Akapitzlist"/>
+        <w:ind w:left="1224"/>
+      </w:pPr>
+    </w:p>
+    <w:p>
+      <w:pPr>
+        <w:pStyle w:val="Akapitzlist"/>
         <w:ind w:left="1224" w:firstLine="192"/>
         <w:jc w:val="both"/>
       </w:pPr>
@@ -2238,6 +2677,13 @@
       <w:r>
         <w:t xml:space="preserve"> Większość punktów występuje wewnątrz otoczki.</w:t>
       </w:r>
+    </w:p>
+    <w:p>
+      <w:pPr>
+        <w:pStyle w:val="Akapitzlist"/>
+        <w:ind w:left="1224" w:firstLine="192"/>
+        <w:jc w:val="both"/>
+      </w:pPr>
     </w:p>
     <w:p>
       <w:pPr>
@@ -2255,6 +2701,12 @@
       <w:pPr>
         <w:pStyle w:val="Akapitzlist"/>
         <w:ind w:left="1224"/>
+      </w:pPr>
+    </w:p>
+    <w:p>
+      <w:pPr>
+        <w:pStyle w:val="Akapitzlist"/>
+        <w:ind w:left="1224"/>
         <w:jc w:val="both"/>
       </w:pPr>
       <w:r>
@@ -2268,6 +2720,13 @@
       <w:r>
         <w:t xml:space="preserve"> wynosi O(n^2).</w:t>
       </w:r>
+    </w:p>
+    <w:p>
+      <w:pPr>
+        <w:pStyle w:val="Akapitzlist"/>
+        <w:ind w:left="1224"/>
+        <w:jc w:val="both"/>
+      </w:pPr>
     </w:p>
     <w:p>
       <w:pPr>
@@ -2278,7 +2737,6 @@
         </w:numPr>
       </w:pPr>
       <w:r>
-        <w:lastRenderedPageBreak/>
         <w:t xml:space="preserve"> Zbiór C</w:t>
       </w:r>
     </w:p>
@@ -2361,6 +2819,84 @@
       <w:pPr>
         <w:pStyle w:val="Akapitzlist"/>
         <w:ind w:left="1224"/>
+        <w:jc w:val="both"/>
+      </w:pPr>
+    </w:p>
+    <w:p>
+      <w:pPr>
+        <w:pStyle w:val="Akapitzlist"/>
+        <w:ind w:left="1224"/>
+        <w:jc w:val="both"/>
+      </w:pPr>
+    </w:p>
+    <w:p>
+      <w:pPr>
+        <w:pStyle w:val="Akapitzlist"/>
+        <w:ind w:left="1224"/>
+        <w:jc w:val="both"/>
+      </w:pPr>
+    </w:p>
+    <w:p>
+      <w:pPr>
+        <w:pStyle w:val="Akapitzlist"/>
+        <w:ind w:left="1224"/>
+        <w:jc w:val="both"/>
+      </w:pPr>
+    </w:p>
+    <w:p>
+      <w:pPr>
+        <w:pStyle w:val="Akapitzlist"/>
+        <w:ind w:left="1224"/>
+        <w:jc w:val="both"/>
+      </w:pPr>
+    </w:p>
+    <w:p>
+      <w:pPr>
+        <w:pStyle w:val="Akapitzlist"/>
+        <w:ind w:left="1224"/>
+        <w:jc w:val="both"/>
+      </w:pPr>
+    </w:p>
+    <w:p>
+      <w:pPr>
+        <w:pStyle w:val="Akapitzlist"/>
+        <w:ind w:left="1224"/>
+        <w:jc w:val="both"/>
+      </w:pPr>
+    </w:p>
+    <w:p>
+      <w:pPr>
+        <w:pStyle w:val="Akapitzlist"/>
+        <w:ind w:left="1224"/>
+        <w:jc w:val="both"/>
+      </w:pPr>
+    </w:p>
+    <w:p>
+      <w:pPr>
+        <w:pStyle w:val="Akapitzlist"/>
+        <w:ind w:left="1224"/>
+        <w:jc w:val="both"/>
+      </w:pPr>
+    </w:p>
+    <w:p>
+      <w:pPr>
+        <w:pStyle w:val="Akapitzlist"/>
+        <w:ind w:left="1224"/>
+        <w:jc w:val="both"/>
+      </w:pPr>
+    </w:p>
+    <w:p>
+      <w:pPr>
+        <w:pStyle w:val="Akapitzlist"/>
+        <w:ind w:left="1224"/>
+        <w:jc w:val="both"/>
+      </w:pPr>
+    </w:p>
+    <w:p>
+      <w:pPr>
+        <w:pStyle w:val="Akapitzlist"/>
+        <w:ind w:left="1224"/>
+        <w:jc w:val="both"/>
       </w:pPr>
     </w:p>
     <w:p>
@@ -2380,6 +2916,7 @@
           <w:sz w:val="28"/>
           <w:szCs w:val="28"/>
         </w:rPr>
+        <w:lastRenderedPageBreak/>
         <w:t xml:space="preserve"> </w:t>
       </w:r>
       <w:r>
@@ -2395,8 +2932,8 @@
         <w:pStyle w:val="Akapitzlist"/>
         <w:ind w:left="792"/>
         <w:rPr>
-          <w:sz w:val="28"/>
-          <w:szCs w:val="28"/>
+          <w:sz w:val="16"/>
+          <w:szCs w:val="16"/>
         </w:rPr>
       </w:pPr>
     </w:p>
@@ -2420,13 +2957,7 @@
         <w:jc w:val="both"/>
       </w:pPr>
       <w:r>
-        <w:t>10</w:t>
-      </w:r>
-      <w:r>
-        <w:t>0</w:t>
-      </w:r>
-      <w:r>
-        <w:t>0 losowych punktów o współrzędnych z przedziału [-100, 100]</w:t>
+        <w:t>1000 losowych punktów o współrzędnych z przedziału [-100, 100]</w:t>
       </w:r>
     </w:p>
     <w:p>
@@ -2439,13 +2970,7 @@
         <w:jc w:val="both"/>
       </w:pPr>
       <w:r>
-        <w:t>10</w:t>
-      </w:r>
-      <w:r>
-        <w:t>0</w:t>
-      </w:r>
-      <w:r>
-        <w:t>0 losowych punktów leżących na okręgu o środku (0,0) i promieniu R=10,</w:t>
+        <w:t>1000 losowych punktów leżących na okręgu o środku (0,0) i promieniu R=10,</w:t>
       </w:r>
     </w:p>
     <w:p>
@@ -2458,13 +2983,7 @@
         <w:jc w:val="both"/>
       </w:pPr>
       <w:r>
-        <w:t>1</w:t>
-      </w:r>
-      <w:r>
-        <w:t>0</w:t>
-      </w:r>
-      <w:r>
-        <w:t>00 losowych punktów leżących na bokach prostokąta o wierzchołkach</w:t>
+        <w:t>1000 losowych punktów leżących na bokach prostokąta o wierzchołkach</w:t>
       </w:r>
     </w:p>
     <w:p>
@@ -2497,13 +3016,7 @@
         <w:jc w:val="both"/>
       </w:pPr>
       <w:r>
-        <w:t>Po 25</w:t>
-      </w:r>
-      <w:r>
-        <w:t>0</w:t>
-      </w:r>
-      <w:r>
-        <w:t xml:space="preserve"> punktów na lewym i dolnym boku,</w:t>
+        <w:t>Po 250 punktów na lewym i dolnym boku,</w:t>
       </w:r>
     </w:p>
     <w:p>
@@ -2513,13 +3026,7 @@
         <w:jc w:val="both"/>
       </w:pPr>
       <w:r>
-        <w:t>Po 20</w:t>
-      </w:r>
-      <w:r>
-        <w:t>0</w:t>
-      </w:r>
-      <w:r>
-        <w:t xml:space="preserve"> punktów leżących na przekątnych kwadratu</w:t>
+        <w:t>Po 200 punktów leżących na przekątnych kwadratu</w:t>
       </w:r>
     </w:p>
     <w:tbl>
@@ -2600,13 +3107,7 @@
                                     <w:jc w:val="center"/>
                                   </w:pPr>
                                   <w:r>
-                                    <w:t xml:space="preserve">Rysunek </w:t>
-                                  </w:r>
-                                  <w:r>
-                                    <w:t>10</w:t>
-                                  </w:r>
-                                  <w:r>
-                                    <w:t>.</w:t>
+                                    <w:t>Rysunek 10.</w:t>
                                   </w:r>
                                 </w:p>
                                 <w:p>
@@ -2648,13 +3149,7 @@
                               <w:jc w:val="center"/>
                             </w:pPr>
                             <w:r>
-                              <w:t xml:space="preserve">Rysunek </w:t>
-                            </w:r>
-                            <w:r>
-                              <w:t>10</w:t>
-                            </w:r>
-                            <w:r>
-                              <w:t>.</w:t>
+                              <w:t>Rysunek 10.</w:t>
                             </w:r>
                           </w:p>
                           <w:p>
@@ -2673,6 +3168,9 @@
               </mc:AlternateContent>
             </w:r>
             <w:r>
+              <w:rPr>
+                <w:noProof/>
+              </w:rPr>
               <w:drawing>
                 <wp:inline distT="0" distB="0" distL="0" distR="0" wp14:anchorId="3255D698" wp14:editId="22299421">
                   <wp:extent cx="2232362" cy="1546417"/>
@@ -2689,7 +3187,7 @@
                           <pic:cNvPicPr/>
                         </pic:nvPicPr>
                         <pic:blipFill>
-                          <a:blip r:embed="rId17"/>
+                          <a:blip r:embed="rId19"/>
                           <a:stretch>
                             <a:fillRect/>
                           </a:stretch>
@@ -2776,13 +3274,7 @@
                                     <w:jc w:val="center"/>
                                   </w:pPr>
                                   <w:r>
-                                    <w:t xml:space="preserve">Rysunek </w:t>
-                                  </w:r>
-                                  <w:r>
-                                    <w:t>11</w:t>
-                                  </w:r>
-                                  <w:r>
-                                    <w:t>.</w:t>
+                                    <w:t>Rysunek 11.</w:t>
                                   </w:r>
                                 </w:p>
                                 <w:p>
@@ -2824,13 +3316,7 @@
                               <w:jc w:val="center"/>
                             </w:pPr>
                             <w:r>
-                              <w:t xml:space="preserve">Rysunek </w:t>
-                            </w:r>
-                            <w:r>
-                              <w:t>11</w:t>
-                            </w:r>
-                            <w:r>
-                              <w:t>.</w:t>
+                              <w:t>Rysunek 11.</w:t>
                             </w:r>
                           </w:p>
                           <w:p>
@@ -2849,6 +3335,9 @@
               </mc:AlternateContent>
             </w:r>
             <w:r>
+              <w:rPr>
+                <w:noProof/>
+              </w:rPr>
               <w:drawing>
                 <wp:inline distT="0" distB="0" distL="0" distR="0" wp14:anchorId="27C018C9" wp14:editId="10FA392C">
                   <wp:extent cx="2227879" cy="1531173"/>
@@ -2865,7 +3354,7 @@
                           <pic:cNvPicPr/>
                         </pic:nvPicPr>
                         <pic:blipFill>
-                          <a:blip r:embed="rId18"/>
+                          <a:blip r:embed="rId20"/>
                           <a:stretch>
                             <a:fillRect/>
                           </a:stretch>
@@ -2907,6 +3396,9 @@
               <w:jc w:val="both"/>
             </w:pPr>
             <w:r>
+              <w:rPr>
+                <w:noProof/>
+              </w:rPr>
               <w:drawing>
                 <wp:inline distT="0" distB="0" distL="0" distR="0" wp14:anchorId="2E081E64" wp14:editId="30D88213">
                   <wp:extent cx="2268071" cy="1528333"/>
@@ -2923,7 +3415,7 @@
                           <pic:cNvPicPr/>
                         </pic:nvPicPr>
                         <pic:blipFill>
-                          <a:blip r:embed="rId19"/>
+                          <a:blip r:embed="rId21"/>
                           <a:stretch>
                             <a:fillRect/>
                           </a:stretch>
@@ -2998,13 +3490,7 @@
                                     <w:jc w:val="center"/>
                                   </w:pPr>
                                   <w:r>
-                                    <w:t xml:space="preserve">Rysunek </w:t>
-                                  </w:r>
-                                  <w:r>
-                                    <w:t>12</w:t>
-                                  </w:r>
-                                  <w:r>
-                                    <w:t>.</w:t>
+                                    <w:t>Rysunek 12.</w:t>
                                   </w:r>
                                 </w:p>
                                 <w:p>
@@ -3046,13 +3532,7 @@
                               <w:jc w:val="center"/>
                             </w:pPr>
                             <w:r>
-                              <w:t xml:space="preserve">Rysunek </w:t>
-                            </w:r>
-                            <w:r>
-                              <w:t>12</w:t>
-                            </w:r>
-                            <w:r>
-                              <w:t>.</w:t>
+                              <w:t>Rysunek 12.</w:t>
                             </w:r>
                           </w:p>
                           <w:p>
@@ -3130,13 +3610,7 @@
                                     <w:jc w:val="center"/>
                                   </w:pPr>
                                   <w:r>
-                                    <w:t xml:space="preserve">Rysunek </w:t>
-                                  </w:r>
-                                  <w:r>
-                                    <w:t>13</w:t>
-                                  </w:r>
-                                  <w:r>
-                                    <w:t>.</w:t>
+                                    <w:t>Rysunek 13.</w:t>
                                   </w:r>
                                 </w:p>
                                 <w:p>
@@ -3178,13 +3652,7 @@
                               <w:jc w:val="center"/>
                             </w:pPr>
                             <w:r>
-                              <w:t xml:space="preserve">Rysunek </w:t>
-                            </w:r>
-                            <w:r>
-                              <w:t>13</w:t>
-                            </w:r>
-                            <w:r>
-                              <w:t>.</w:t>
+                              <w:t>Rysunek 13.</w:t>
                             </w:r>
                           </w:p>
                           <w:p>
@@ -3203,6 +3671,9 @@
               </mc:AlternateContent>
             </w:r>
             <w:r>
+              <w:rPr>
+                <w:noProof/>
+              </w:rPr>
               <w:drawing>
                 <wp:inline distT="0" distB="0" distL="0" distR="0" wp14:anchorId="66026462" wp14:editId="41A595D8">
                   <wp:extent cx="2196502" cy="1515453"/>
@@ -3219,7 +3690,7 @@
                           <pic:cNvPicPr/>
                         </pic:nvPicPr>
                         <pic:blipFill>
-                          <a:blip r:embed="rId20"/>
+                          <a:blip r:embed="rId22"/>
                           <a:stretch>
                             <a:fillRect/>
                           </a:stretch>
@@ -3411,7 +3882,6 @@
         <w:jc w:val="both"/>
       </w:pPr>
       <w:r>
-        <w:lastRenderedPageBreak/>
         <w:t>Nie ma zauważalnych różnic w zachowaniu się algorytmów pomiędzy zbiorami większymi a standardowymi.</w:t>
       </w:r>
     </w:p>
@@ -3423,36 +3893,6 @@
       </w:pPr>
       <w:r>
         <w:t xml:space="preserve">Zbiór A: </w:t>
-      </w:r>
-      <w:hyperlink r:id="rId21" w:history="1">
-        <w:r>
-          <w:rPr>
-            <w:rStyle w:val="Hipercze"/>
-          </w:rPr>
-          <w:t xml:space="preserve">Algorytm </w:t>
-        </w:r>
-        <w:proofErr w:type="spellStart"/>
-        <w:r>
-          <w:rPr>
-            <w:rStyle w:val="Hipercze"/>
-          </w:rPr>
-          <w:t>Jarvisa</w:t>
-        </w:r>
-        <w:proofErr w:type="spellEnd"/>
-      </w:hyperlink>
-      <w:r>
-        <w:t xml:space="preserve">; Zbiór D: </w:t>
-      </w:r>
-      <w:hyperlink r:id="rId22" w:history="1">
-        <w:r>
-          <w:rPr>
-            <w:rStyle w:val="Hipercze"/>
-          </w:rPr>
-          <w:t>Algorytm Grahama</w:t>
-        </w:r>
-      </w:hyperlink>
-      <w:r>
-        <w:t xml:space="preserve">, </w:t>
       </w:r>
       <w:hyperlink r:id="rId23" w:history="1">
         <w:r>
@@ -3470,6 +3910,78 @@
         </w:r>
         <w:proofErr w:type="spellEnd"/>
       </w:hyperlink>
+      <w:r>
+        <w:t xml:space="preserve">; Zbiór D: </w:t>
+      </w:r>
+      <w:hyperlink r:id="rId24" w:history="1">
+        <w:r>
+          <w:rPr>
+            <w:rStyle w:val="Hipercze"/>
+          </w:rPr>
+          <w:t>Algorytm Grahama</w:t>
+        </w:r>
+      </w:hyperlink>
+      <w:r>
+        <w:t xml:space="preserve">, </w:t>
+      </w:r>
+      <w:hyperlink r:id="rId25" w:history="1">
+        <w:r>
+          <w:rPr>
+            <w:rStyle w:val="Hipercze"/>
+          </w:rPr>
+          <w:t xml:space="preserve">Algorytm </w:t>
+        </w:r>
+        <w:proofErr w:type="spellStart"/>
+        <w:r>
+          <w:rPr>
+            <w:rStyle w:val="Hipercze"/>
+          </w:rPr>
+          <w:t>Jarvisa</w:t>
+        </w:r>
+        <w:proofErr w:type="spellEnd"/>
+      </w:hyperlink>
+    </w:p>
+    <w:p>
+      <w:pPr>
+        <w:pStyle w:val="Akapitzlist"/>
+        <w:ind w:left="792"/>
+      </w:pPr>
+    </w:p>
+    <w:p>
+      <w:pPr>
+        <w:pStyle w:val="Akapitzlist"/>
+        <w:ind w:left="792"/>
+      </w:pPr>
+    </w:p>
+    <w:p>
+      <w:pPr>
+        <w:pStyle w:val="Akapitzlist"/>
+        <w:ind w:left="792"/>
+      </w:pPr>
+    </w:p>
+    <w:p>
+      <w:pPr>
+        <w:pStyle w:val="Akapitzlist"/>
+        <w:ind w:left="792"/>
+      </w:pPr>
+    </w:p>
+    <w:p>
+      <w:pPr>
+        <w:pStyle w:val="Akapitzlist"/>
+        <w:ind w:left="792"/>
+      </w:pPr>
+    </w:p>
+    <w:p>
+      <w:pPr>
+        <w:pStyle w:val="Akapitzlist"/>
+        <w:ind w:left="792"/>
+      </w:pPr>
+    </w:p>
+    <w:p>
+      <w:pPr>
+        <w:pStyle w:val="Akapitzlist"/>
+        <w:ind w:left="792"/>
+      </w:pPr>
     </w:p>
     <w:p>
       <w:pPr>
@@ -3500,6 +4012,7 @@
           <w:sz w:val="28"/>
           <w:szCs w:val="28"/>
         </w:rPr>
+        <w:lastRenderedPageBreak/>
         <w:t xml:space="preserve"> Zbiory Mniejsze</w:t>
       </w:r>
     </w:p>
@@ -3508,8 +4021,8 @@
         <w:pStyle w:val="Akapitzlist"/>
         <w:ind w:left="792"/>
         <w:rPr>
-          <w:sz w:val="28"/>
-          <w:szCs w:val="28"/>
+          <w:sz w:val="10"/>
+          <w:szCs w:val="10"/>
         </w:rPr>
       </w:pPr>
     </w:p>
@@ -3533,13 +4046,7 @@
         <w:jc w:val="both"/>
       </w:pPr>
       <w:r>
-        <w:t>100 losowych punktów o współrzędnych z przedziału [-10</w:t>
-      </w:r>
-      <w:r>
-        <w:t>^(-4)</w:t>
-      </w:r>
-      <w:r>
-        <w:t>, 10^(-4)]</w:t>
+        <w:t>100 losowych punktów o współrzędnych z przedziału [-10^(-4), 10^(-4)]</w:t>
       </w:r>
     </w:p>
     <w:p>
@@ -3552,16 +4059,7 @@
         <w:jc w:val="both"/>
       </w:pPr>
       <w:r>
-        <w:t>50</w:t>
-      </w:r>
-      <w:r>
-        <w:t xml:space="preserve"> losowych punktów leżących na okręgu o środku (</w:t>
-      </w:r>
-      <w:r>
-        <w:t>1</w:t>
-      </w:r>
-      <w:r>
-        <w:t>,0) i promieniu R=10^(-4),</w:t>
+        <w:t>50 losowych punktów leżących na okręgu o środku (1,0) i promieniu R=10^(-4),</w:t>
       </w:r>
     </w:p>
     <w:p>
@@ -3597,19 +4095,7 @@
         <w:jc w:val="both"/>
       </w:pPr>
       <w:r>
-        <w:t>Zbiór zawierający: 4 wierzchołki kwadratu o lewym dolnym rogu w (</w:t>
-      </w:r>
-      <w:r>
-        <w:t>1</w:t>
-      </w:r>
-      <w:r>
-        <w:t>, 0)</w:t>
-      </w:r>
-      <w:r>
-        <w:t xml:space="preserve">, </w:t>
-      </w:r>
-      <w:r>
-        <w:t xml:space="preserve">boku a=10^(-4), </w:t>
+        <w:t xml:space="preserve">Zbiór zawierający: 4 wierzchołki kwadratu o lewym dolnym rogu w (1, 0), boku a=10^(-4), </w:t>
       </w:r>
     </w:p>
     <w:p>
@@ -3627,6 +4113,10 @@
         <w:pStyle w:val="Akapitzlist"/>
         <w:ind w:left="1512"/>
         <w:jc w:val="both"/>
+        <w:rPr>
+          <w:sz w:val="20"/>
+          <w:szCs w:val="20"/>
+        </w:rPr>
       </w:pPr>
       <w:r>
         <w:t>Po 20 punktów leżących na przekątnych kwadratu</w:t>
@@ -3651,6 +4141,9 @@
         <w:gridCol w:w="4818"/>
       </w:tblGrid>
       <w:tr>
+        <w:trPr>
+          <w:trHeight w:val="3396"/>
+        </w:trPr>
         <w:tc>
           <w:tcPr>
             <w:tcW w:w="4698" w:type="dxa"/>
@@ -3707,13 +4200,7 @@
                                     <w:jc w:val="center"/>
                                   </w:pPr>
                                   <w:r>
-                                    <w:t xml:space="preserve">Rysunek </w:t>
-                                  </w:r>
-                                  <w:r>
-                                    <w:t>13</w:t>
-                                  </w:r>
-                                  <w:r>
-                                    <w:t>.</w:t>
+                                    <w:t>Rysunek 13.</w:t>
                                   </w:r>
                                 </w:p>
                                 <w:p>
@@ -3755,13 +4242,7 @@
                               <w:jc w:val="center"/>
                             </w:pPr>
                             <w:r>
-                              <w:t xml:space="preserve">Rysunek </w:t>
-                            </w:r>
-                            <w:r>
-                              <w:t>13</w:t>
-                            </w:r>
-                            <w:r>
-                              <w:t>.</w:t>
+                              <w:t>Rysunek 13.</w:t>
                             </w:r>
                           </w:p>
                           <w:p>
@@ -3780,6 +4261,9 @@
               </mc:AlternateContent>
             </w:r>
             <w:r>
+              <w:rPr>
+                <w:noProof/>
+              </w:rPr>
               <w:drawing>
                 <wp:inline distT="0" distB="0" distL="0" distR="0" wp14:anchorId="01F8B176" wp14:editId="3F947202">
                   <wp:extent cx="2788284" cy="1855694"/>
@@ -3796,7 +4280,7 @@
                           <pic:cNvPicPr/>
                         </pic:nvPicPr>
                         <pic:blipFill>
-                          <a:blip r:embed="rId24"/>
+                          <a:blip r:embed="rId26"/>
                           <a:stretch>
                             <a:fillRect/>
                           </a:stretch>
@@ -3816,11 +4300,6 @@
                 </wp:inline>
               </w:drawing>
             </w:r>
-          </w:p>
-          <w:p>
-            <w:pPr>
-              <w:jc w:val="both"/>
-            </w:pPr>
           </w:p>
         </w:tc>
         <w:tc>
@@ -3879,13 +4358,7 @@
                                     <w:jc w:val="center"/>
                                   </w:pPr>
                                   <w:r>
-                                    <w:t xml:space="preserve">Rysunek </w:t>
-                                  </w:r>
-                                  <w:r>
-                                    <w:t>13</w:t>
-                                  </w:r>
-                                  <w:r>
-                                    <w:t>.</w:t>
+                                    <w:t>Rysunek 13.</w:t>
                                   </w:r>
                                 </w:p>
                                 <w:p>
@@ -3927,13 +4400,7 @@
                               <w:jc w:val="center"/>
                             </w:pPr>
                             <w:r>
-                              <w:t xml:space="preserve">Rysunek </w:t>
-                            </w:r>
-                            <w:r>
-                              <w:t>13</w:t>
-                            </w:r>
-                            <w:r>
-                              <w:t>.</w:t>
+                              <w:t>Rysunek 13.</w:t>
                             </w:r>
                           </w:p>
                           <w:p>
@@ -3952,6 +4419,9 @@
               </mc:AlternateContent>
             </w:r>
             <w:r>
+              <w:rPr>
+                <w:noProof/>
+              </w:rPr>
               <w:drawing>
                 <wp:inline distT="0" distB="0" distL="0" distR="0" wp14:anchorId="3139532D" wp14:editId="0AB2AEF6">
                   <wp:extent cx="2929293" cy="1899400"/>
@@ -3968,7 +4438,7 @@
                           <pic:cNvPicPr/>
                         </pic:nvPicPr>
                         <pic:blipFill>
-                          <a:blip r:embed="rId25"/>
+                          <a:blip r:embed="rId27"/>
                           <a:stretch>
                             <a:fillRect/>
                           </a:stretch>
@@ -3988,11 +4458,6 @@
                 </wp:inline>
               </w:drawing>
             </w:r>
-          </w:p>
-          <w:p>
-            <w:pPr>
-              <w:jc w:val="both"/>
-            </w:pPr>
           </w:p>
         </w:tc>
       </w:tr>
@@ -4053,13 +4518,7 @@
                                     <w:jc w:val="center"/>
                                   </w:pPr>
                                   <w:r>
-                                    <w:t xml:space="preserve">Rysunek </w:t>
-                                  </w:r>
-                                  <w:r>
-                                    <w:t>14</w:t>
-                                  </w:r>
-                                  <w:r>
-                                    <w:t>.</w:t>
+                                    <w:t>Rysunek 14.</w:t>
                                   </w:r>
                                 </w:p>
                                 <w:p>
@@ -4101,13 +4560,7 @@
                               <w:jc w:val="center"/>
                             </w:pPr>
                             <w:r>
-                              <w:t xml:space="preserve">Rysunek </w:t>
-                            </w:r>
-                            <w:r>
-                              <w:t>14</w:t>
-                            </w:r>
-                            <w:r>
-                              <w:t>.</w:t>
+                              <w:t>Rysunek 14.</w:t>
                             </w:r>
                           </w:p>
                           <w:p>
@@ -4126,6 +4579,9 @@
               </mc:AlternateContent>
             </w:r>
             <w:r>
+              <w:rPr>
+                <w:noProof/>
+              </w:rPr>
               <w:drawing>
                 <wp:inline distT="0" distB="0" distL="0" distR="0" wp14:anchorId="472FB704" wp14:editId="0B9E12D1">
                   <wp:extent cx="2754481" cy="1775800"/>
@@ -4142,7 +4598,7 @@
                           <pic:cNvPicPr/>
                         </pic:nvPicPr>
                         <pic:blipFill>
-                          <a:blip r:embed="rId26"/>
+                          <a:blip r:embed="rId28"/>
                           <a:stretch>
                             <a:fillRect/>
                           </a:stretch>
@@ -4162,11 +4618,6 @@
                 </wp:inline>
               </w:drawing>
             </w:r>
-          </w:p>
-          <w:p>
-            <w:pPr>
-              <w:jc w:val="both"/>
-            </w:pPr>
           </w:p>
         </w:tc>
         <w:tc>
@@ -4225,13 +4676,7 @@
                                     <w:jc w:val="center"/>
                                   </w:pPr>
                                   <w:r>
-                                    <w:t xml:space="preserve">Rysunek </w:t>
-                                  </w:r>
-                                  <w:r>
-                                    <w:t>15</w:t>
-                                  </w:r>
-                                  <w:r>
-                                    <w:t>.</w:t>
+                                    <w:t>Rysunek 15.</w:t>
                                   </w:r>
                                 </w:p>
                                 <w:p>
@@ -4273,13 +4718,7 @@
                               <w:jc w:val="center"/>
                             </w:pPr>
                             <w:r>
-                              <w:t xml:space="preserve">Rysunek </w:t>
-                            </w:r>
-                            <w:r>
-                              <w:t>15</w:t>
-                            </w:r>
-                            <w:r>
-                              <w:t>.</w:t>
+                              <w:t>Rysunek 15.</w:t>
                             </w:r>
                           </w:p>
                           <w:p>
@@ -4298,6 +4737,9 @@
               </mc:AlternateContent>
             </w:r>
             <w:r>
+              <w:rPr>
+                <w:noProof/>
+              </w:rPr>
               <w:drawing>
                 <wp:inline distT="0" distB="0" distL="0" distR="0" wp14:anchorId="06B98FA2" wp14:editId="794FCC7F">
                   <wp:extent cx="2866540" cy="1868767"/>
@@ -4314,7 +4756,7 @@
                           <pic:cNvPicPr/>
                         </pic:nvPicPr>
                         <pic:blipFill>
-                          <a:blip r:embed="rId27"/>
+                          <a:blip r:embed="rId29"/>
                           <a:stretch>
                             <a:fillRect/>
                           </a:stretch>
@@ -4345,27 +4787,10 @@
     </w:tbl>
     <w:p>
       <w:pPr>
-        <w:jc w:val="both"/>
-      </w:pPr>
-    </w:p>
-    <w:p>
-      <w:pPr>
-        <w:jc w:val="both"/>
-      </w:pPr>
-    </w:p>
-    <w:p>
-      <w:pPr>
-        <w:jc w:val="both"/>
-      </w:pPr>
-    </w:p>
-    <w:p>
-      <w:pPr>
-        <w:pStyle w:val="Akapitzlist"/>
-        <w:ind w:left="792" w:firstLine="624"/>
-        <w:jc w:val="both"/>
-      </w:pPr>
-      <w:r>
-        <w:lastRenderedPageBreak/>
+        <w:ind w:left="708" w:firstLine="708"/>
+        <w:jc w:val="both"/>
+      </w:pPr>
+      <w:r>
         <w:t xml:space="preserve">Algorytm </w:t>
       </w:r>
       <w:proofErr w:type="spellStart"/>
@@ -4388,6 +4813,9 @@
         <w:t xml:space="preserve"> wchodził w nieskończoną pętlę, gdyż po wygenerowaniu już całkowitej otoczki nie powracał do początkowego punktu przez to, że nie wykrywał, że to on jest wierzchołkiem tworzącym następny najmniejszy kąt. </w:t>
       </w:r>
       <w:r>
+        <w:t xml:space="preserve">Jest to zapewne wynik niedokładności obliczeń przy tej skali. </w:t>
+      </w:r>
+      <w:r>
         <w:t xml:space="preserve">Przy testowaniu innych zbiorów algorytm Grahama zawsze dobrze wskazywał otoczkę, a algorytm </w:t>
       </w:r>
       <w:proofErr w:type="spellStart"/>
@@ -4403,61 +4831,9 @@
       <w:pPr>
         <w:pStyle w:val="Akapitzlist"/>
         <w:ind w:left="792"/>
-        <w:jc w:val="both"/>
-      </w:pPr>
-    </w:p>
-    <w:p>
-      <w:pPr>
-        <w:pStyle w:val="Akapitzlist"/>
-        <w:ind w:left="792"/>
       </w:pPr>
       <w:r>
         <w:t xml:space="preserve">Zbiór A: </w:t>
-      </w:r>
-      <w:hyperlink r:id="rId28" w:history="1">
-        <w:r>
-          <w:rPr>
-            <w:rStyle w:val="Hipercze"/>
-          </w:rPr>
-          <w:t>Algorytm Grahama</w:t>
-        </w:r>
-      </w:hyperlink>
-      <w:r>
-        <w:t xml:space="preserve">, </w:t>
-      </w:r>
-      <w:hyperlink r:id="rId29" w:history="1">
-        <w:r>
-          <w:rPr>
-            <w:rStyle w:val="Hipercze"/>
-          </w:rPr>
-          <w:t xml:space="preserve">Algorytm </w:t>
-        </w:r>
-        <w:proofErr w:type="spellStart"/>
-        <w:r>
-          <w:rPr>
-            <w:rStyle w:val="Hipercze"/>
-          </w:rPr>
-          <w:t>Jarvisa</w:t>
-        </w:r>
-        <w:proofErr w:type="spellEnd"/>
-      </w:hyperlink>
-      <w:r>
-        <w:t xml:space="preserve"> </w:t>
-      </w:r>
-    </w:p>
-    <w:p>
-      <w:pPr>
-        <w:pStyle w:val="Akapitzlist"/>
-        <w:ind w:left="792"/>
-      </w:pPr>
-      <w:r>
-        <w:t xml:space="preserve">Zbiór </w:t>
-      </w:r>
-      <w:r>
-        <w:t>B</w:t>
-      </w:r>
-      <w:r>
-        <w:t xml:space="preserve">: </w:t>
       </w:r>
       <w:hyperlink r:id="rId30" w:history="1">
         <w:r>
@@ -4487,16 +4863,10 @@
         <w:proofErr w:type="spellEnd"/>
       </w:hyperlink>
       <w:r>
-        <w:t xml:space="preserve"> </w:t>
-      </w:r>
-    </w:p>
-    <w:p>
-      <w:pPr>
-        <w:pStyle w:val="Akapitzlist"/>
-        <w:ind w:left="792"/>
-      </w:pPr>
-      <w:r>
-        <w:t xml:space="preserve">Zbiór C: </w:t>
+        <w:t xml:space="preserve">, </w:t>
+      </w:r>
+      <w:r>
+        <w:t xml:space="preserve">Zbiór B: </w:t>
       </w:r>
       <w:hyperlink r:id="rId32" w:history="1">
         <w:r>
@@ -4525,9 +4895,6 @@
         </w:r>
         <w:proofErr w:type="spellEnd"/>
       </w:hyperlink>
-      <w:r>
-        <w:t xml:space="preserve"> </w:t>
-      </w:r>
     </w:p>
     <w:p>
       <w:pPr>
@@ -4535,13 +4902,7 @@
         <w:ind w:left="792"/>
       </w:pPr>
       <w:r>
-        <w:t xml:space="preserve">Zbiór </w:t>
-      </w:r>
-      <w:r>
-        <w:t>D</w:t>
-      </w:r>
-      <w:r>
-        <w:t xml:space="preserve">: </w:t>
+        <w:t xml:space="preserve">Zbiór C: </w:t>
       </w:r>
       <w:hyperlink r:id="rId34" w:history="1">
         <w:r>
@@ -4571,6 +4932,39 @@
         <w:proofErr w:type="spellEnd"/>
       </w:hyperlink>
       <w:r>
+        <w:t xml:space="preserve">, </w:t>
+      </w:r>
+      <w:r>
+        <w:t xml:space="preserve">Zbiór D: </w:t>
+      </w:r>
+      <w:hyperlink r:id="rId36" w:history="1">
+        <w:r>
+          <w:rPr>
+            <w:rStyle w:val="Hipercze"/>
+          </w:rPr>
+          <w:t>Algorytm Grahama</w:t>
+        </w:r>
+      </w:hyperlink>
+      <w:r>
+        <w:t xml:space="preserve">, </w:t>
+      </w:r>
+      <w:hyperlink r:id="rId37" w:history="1">
+        <w:r>
+          <w:rPr>
+            <w:rStyle w:val="Hipercze"/>
+          </w:rPr>
+          <w:t xml:space="preserve">Algorytm </w:t>
+        </w:r>
+        <w:proofErr w:type="spellStart"/>
+        <w:r>
+          <w:rPr>
+            <w:rStyle w:val="Hipercze"/>
+          </w:rPr>
+          <w:t>Jarvisa</w:t>
+        </w:r>
+        <w:proofErr w:type="spellEnd"/>
+      </w:hyperlink>
+      <w:r>
         <w:t xml:space="preserve"> </w:t>
       </w:r>
     </w:p>
@@ -4613,93 +5007,66 @@
       <w:pPr>
         <w:pStyle w:val="Akapitzlist"/>
         <w:ind w:left="360"/>
-        <w:rPr>
-          <w:sz w:val="36"/>
-          <w:szCs w:val="36"/>
-        </w:rPr>
-      </w:pPr>
-    </w:p>
-    <w:p>
-      <w:pPr>
-        <w:pStyle w:val="Akapitzlist"/>
-        <w:ind w:left="360"/>
-        <w:rPr>
-          <w:sz w:val="36"/>
-          <w:szCs w:val="36"/>
-        </w:rPr>
+      </w:pPr>
+    </w:p>
+    <w:p>
+      <w:pPr>
+        <w:pStyle w:val="Akapitzlist"/>
+        <w:ind w:left="360" w:firstLine="348"/>
+        <w:jc w:val="both"/>
+      </w:pPr>
+      <w:r>
+        <w:t xml:space="preserve">Czas </w:t>
+      </w:r>
+      <w:r>
+        <w:t xml:space="preserve">algorytmów </w:t>
+      </w:r>
+      <w:r>
+        <w:t xml:space="preserve">został zmierzony za pomocą funkcji </w:t>
+      </w:r>
+      <w:proofErr w:type="spellStart"/>
+      <w:r>
+        <w:t>time.time</w:t>
+      </w:r>
+      <w:proofErr w:type="spellEnd"/>
+      <w:r>
+        <w:t xml:space="preserve"> oraz jest on średnią z</w:t>
+      </w:r>
+      <w:r>
+        <w:t>e</w:t>
+      </w:r>
+      <w:r>
+        <w:t xml:space="preserve"> 10</w:t>
+      </w:r>
+      <w:r>
+        <w:t>0</w:t>
+      </w:r>
+      <w:r>
+        <w:t xml:space="preserve"> powtórzeń działania danego algorytmu na nieposortowanym zbiorze.</w:t>
+      </w:r>
+      <w:r>
+        <w:t xml:space="preserve"> Do pomiarów czasu przyjęto zbiory pochodne od podstawowego, aczkolwiek ze zmienioną licznością punktów.</w:t>
+      </w:r>
+    </w:p>
+    <w:p>
+      <w:pPr>
+        <w:pStyle w:val="Akapitzlist"/>
+        <w:ind w:left="360" w:firstLine="348"/>
+        <w:jc w:val="both"/>
+      </w:pPr>
+    </w:p>
+    <w:p>
+      <w:pPr>
+        <w:pStyle w:val="Akapitzlist"/>
+        <w:ind w:left="360" w:firstLine="348"/>
+        <w:jc w:val="both"/>
       </w:pPr>
       <w:r>
         <w:drawing>
-          <wp:anchor distT="0" distB="0" distL="114300" distR="114300" simplePos="0" relativeHeight="251745280" behindDoc="0" locked="0" layoutInCell="1" allowOverlap="1" wp14:anchorId="19C7D069" wp14:editId="1EC0C7E4">
-            <wp:simplePos x="0" y="0"/>
-            <wp:positionH relativeFrom="column">
-              <wp:posOffset>4290060</wp:posOffset>
-            </wp:positionH>
-            <wp:positionV relativeFrom="paragraph">
-              <wp:posOffset>2540</wp:posOffset>
-            </wp:positionV>
-            <wp:extent cx="1936115" cy="1111885"/>
-            <wp:effectExtent l="0" t="0" r="6985" b="0"/>
-            <wp:wrapThrough wrapText="bothSides">
-              <wp:wrapPolygon edited="0">
-                <wp:start x="0" y="0"/>
-                <wp:lineTo x="0" y="21094"/>
-                <wp:lineTo x="21465" y="21094"/>
-                <wp:lineTo x="21465" y="0"/>
-                <wp:lineTo x="0" y="0"/>
-              </wp:wrapPolygon>
-            </wp:wrapThrough>
-            <wp:docPr id="220" name="Obraz 220"/>
-            <wp:cNvGraphicFramePr>
-              <a:graphicFrameLocks xmlns:a="http://schemas.openxmlformats.org/drawingml/2006/main" noChangeAspect="1"/>
-            </wp:cNvGraphicFramePr>
-            <a:graphic xmlns:a="http://schemas.openxmlformats.org/drawingml/2006/main">
-              <a:graphicData uri="http://schemas.openxmlformats.org/drawingml/2006/picture">
-                <pic:pic xmlns:pic="http://schemas.openxmlformats.org/drawingml/2006/picture">
-                  <pic:nvPicPr>
-                    <pic:cNvPr id="0" name="Picture 9"/>
-                    <pic:cNvPicPr>
-                      <a:picLocks noChangeAspect="1" noChangeArrowheads="1"/>
-                    </pic:cNvPicPr>
-                  </pic:nvPicPr>
-                  <pic:blipFill>
-                    <a:blip r:embed="rId36">
-                      <a:extLst>
-                        <a:ext uri="{28A0092B-C50C-407E-A947-70E740481C1C}">
-                          <a14:useLocalDpi xmlns:a14="http://schemas.microsoft.com/office/drawing/2010/main" val="0"/>
-                        </a:ext>
-                      </a:extLst>
-                    </a:blip>
-                    <a:srcRect/>
-                    <a:stretch>
-                      <a:fillRect/>
-                    </a:stretch>
-                  </pic:blipFill>
-                  <pic:spPr bwMode="auto">
-                    <a:xfrm>
-                      <a:off x="0" y="0"/>
-                      <a:ext cx="1936115" cy="1111885"/>
-                    </a:xfrm>
-                    <a:prstGeom prst="rect">
-                      <a:avLst/>
-                    </a:prstGeom>
-                    <a:noFill/>
-                    <a:ln>
-                      <a:noFill/>
-                    </a:ln>
-                  </pic:spPr>
-                </pic:pic>
-              </a:graphicData>
-            </a:graphic>
-          </wp:anchor>
-        </w:drawing>
-      </w:r>
-      <w:r>
-        <w:drawing>
-          <wp:inline distT="0" distB="0" distL="0" distR="0" wp14:anchorId="1EE1D481" wp14:editId="53A3C942">
-            <wp:extent cx="1936115" cy="1111885"/>
-            <wp:effectExtent l="0" t="0" r="6985" b="0"/>
-            <wp:docPr id="217" name="Obraz 217"/>
+          <wp:inline distT="0" distB="0" distL="0" distR="0" wp14:anchorId="633B5D77" wp14:editId="77E7F2A1">
+            <wp:extent cx="5972810" cy="980440"/>
+            <wp:effectExtent l="0" t="0" r="8890" b="0"/>
+            <wp:docPr id="3" name="Obraz 3"/>
             <wp:cNvGraphicFramePr>
               <a:graphicFrameLocks xmlns:a="http://schemas.openxmlformats.org/drawingml/2006/main" noChangeAspect="1"/>
             </wp:cNvGraphicFramePr>
@@ -4708,63 +5075,6 @@
                 <pic:pic xmlns:pic="http://schemas.openxmlformats.org/drawingml/2006/picture">
                   <pic:nvPicPr>
                     <pic:cNvPr id="0" name="Picture 6"/>
-                    <pic:cNvPicPr>
-                      <a:picLocks noChangeAspect="1" noChangeArrowheads="1"/>
-                    </pic:cNvPicPr>
-                  </pic:nvPicPr>
-                  <pic:blipFill>
-                    <a:blip r:embed="rId37">
-                      <a:extLst>
-                        <a:ext uri="{28A0092B-C50C-407E-A947-70E740481C1C}">
-                          <a14:useLocalDpi xmlns:a14="http://schemas.microsoft.com/office/drawing/2010/main" val="0"/>
-                        </a:ext>
-                      </a:extLst>
-                    </a:blip>
-                    <a:srcRect/>
-                    <a:stretch>
-                      <a:fillRect/>
-                    </a:stretch>
-                  </pic:blipFill>
-                  <pic:spPr bwMode="auto">
-                    <a:xfrm>
-                      <a:off x="0" y="0"/>
-                      <a:ext cx="1936115" cy="1111885"/>
-                    </a:xfrm>
-                    <a:prstGeom prst="rect">
-                      <a:avLst/>
-                    </a:prstGeom>
-                    <a:noFill/>
-                    <a:ln>
-                      <a:noFill/>
-                    </a:ln>
-                  </pic:spPr>
-                </pic:pic>
-              </a:graphicData>
-            </a:graphic>
-          </wp:inline>
-        </w:drawing>
-      </w:r>
-      <w:r>
-        <w:rPr>
-          <w:sz w:val="36"/>
-          <w:szCs w:val="36"/>
-        </w:rPr>
-        <w:t xml:space="preserve"> </w:t>
-      </w:r>
-      <w:r>
-        <w:drawing>
-          <wp:inline distT="0" distB="0" distL="0" distR="0" wp14:anchorId="6FC2A82C" wp14:editId="1B794669">
-            <wp:extent cx="1936115" cy="1111885"/>
-            <wp:effectExtent l="0" t="0" r="6985" b="0"/>
-            <wp:docPr id="219" name="Obraz 219"/>
-            <wp:cNvGraphicFramePr>
-              <a:graphicFrameLocks xmlns:a="http://schemas.openxmlformats.org/drawingml/2006/main" noChangeAspect="1"/>
-            </wp:cNvGraphicFramePr>
-            <a:graphic xmlns:a="http://schemas.openxmlformats.org/drawingml/2006/main">
-              <a:graphicData uri="http://schemas.openxmlformats.org/drawingml/2006/picture">
-                <pic:pic xmlns:pic="http://schemas.openxmlformats.org/drawingml/2006/picture">
-                  <pic:nvPicPr>
-                    <pic:cNvPr id="0" name="Picture 8"/>
                     <pic:cNvPicPr>
                       <a:picLocks noChangeAspect="1" noChangeArrowheads="1"/>
                     </pic:cNvPicPr>
@@ -4785,7 +5095,7 @@
                   <pic:spPr bwMode="auto">
                     <a:xfrm>
                       <a:off x="0" y="0"/>
-                      <a:ext cx="1936115" cy="1111885"/>
+                      <a:ext cx="5972810" cy="980440"/>
                     </a:xfrm>
                     <a:prstGeom prst="rect">
                       <a:avLst/>
@@ -4812,83 +5122,83 @@
     <w:p>
       <w:pPr>
         <w:pStyle w:val="Akapitzlist"/>
-        <w:ind w:left="360"/>
-      </w:pPr>
-    </w:p>
-    <w:p>
-      <w:pPr>
-        <w:pStyle w:val="Akapitzlist"/>
         <w:ind w:left="360" w:firstLine="348"/>
         <w:jc w:val="both"/>
       </w:pPr>
       <w:r>
-        <w:t xml:space="preserve">Czas został zmierzony za pomocą funkcji </w:t>
+        <w:t>Można zauważyć, że algorytm Grahama jest zawsze szybszy w zbiorach A i B</w:t>
+      </w:r>
+      <w:r>
+        <w:t xml:space="preserve"> oraz</w:t>
+      </w:r>
+      <w:r>
+        <w:t xml:space="preserve"> </w:t>
+      </w:r>
+      <w:r>
+        <w:t>w</w:t>
+      </w:r>
+      <w:r>
+        <w:t xml:space="preserve"> zbior</w:t>
+      </w:r>
+      <w:r>
+        <w:t>ach</w:t>
+      </w:r>
+      <w:r>
+        <w:t xml:space="preserve"> </w:t>
+      </w:r>
+      <w:r>
+        <w:t>o liczności</w:t>
+      </w:r>
+      <w:r>
+        <w:t xml:space="preserve"> </w:t>
+      </w:r>
+      <w:r>
+        <w:t>10^1 i 10^2.</w:t>
+      </w:r>
+      <w:r>
+        <w:t xml:space="preserve"> </w:t>
+      </w:r>
+      <w:r>
+        <w:t>A</w:t>
+      </w:r>
+      <w:r>
+        <w:t xml:space="preserve">lgorytm </w:t>
       </w:r>
       <w:proofErr w:type="spellStart"/>
       <w:r>
-        <w:t>time.time</w:t>
+        <w:t>Jarvisa</w:t>
       </w:r>
       <w:proofErr w:type="spellEnd"/>
       <w:r>
-        <w:t xml:space="preserve"> oraz jest on średnią ze 100 powtórzeń działania danego algorytmu na nieposortowanym zbiorze. </w:t>
+        <w:t xml:space="preserve"> jest szybszy</w:t>
+      </w:r>
+      <w:r>
+        <w:t xml:space="preserve"> w zbiorze D</w:t>
+      </w:r>
+      <w:r>
+        <w:t xml:space="preserve">, gdyż ma </w:t>
+      </w:r>
+      <w:r>
+        <w:t xml:space="preserve">on </w:t>
+      </w:r>
+      <w:r>
+        <w:t>do znalezienia tylko 4</w:t>
+      </w:r>
+      <w:r>
+        <w:t> </w:t>
+      </w:r>
+      <w:r>
+        <w:t xml:space="preserve">punkty. </w:t>
+      </w:r>
+      <w:r>
+        <w:t>W zbiorze C o liczności 3*10^3 Jarvis wykonuje się aż 22s.</w:t>
       </w:r>
     </w:p>
     <w:p>
       <w:pPr>
         <w:pStyle w:val="Akapitzlist"/>
         <w:ind w:left="360" w:firstLine="348"/>
-      </w:pPr>
-    </w:p>
-    <w:p>
-      <w:pPr>
-        <w:pStyle w:val="Akapitzlist"/>
-        <w:ind w:left="360"/>
-        <w:jc w:val="both"/>
-      </w:pPr>
-      <w:r>
-        <w:tab/>
-        <w:t xml:space="preserve">Można zauważyć, że algorytm Grahama jest zawsze szybszy w zbiorach A i B. W zbiorze </w:t>
-      </w:r>
-      <w:r>
-        <w:t>większym</w:t>
-      </w:r>
-      <w:r>
-        <w:t> </w:t>
-      </w:r>
-      <w:r>
-        <w:t>D</w:t>
-      </w:r>
-      <w:r>
-        <w:t xml:space="preserve"> algorytm </w:t>
-      </w:r>
-      <w:proofErr w:type="spellStart"/>
-      <w:r>
-        <w:t>Jarvisa</w:t>
-      </w:r>
-      <w:proofErr w:type="spellEnd"/>
-      <w:r>
-        <w:t xml:space="preserve"> jest szybszy, gdyż ma do znalezienia tylko 4 punkty. Jarvis</w:t>
-      </w:r>
-      <w:r>
-        <w:t xml:space="preserve"> nie</w:t>
-      </w:r>
-      <w:r>
-        <w:t xml:space="preserve"> znalazł otoczk</w:t>
-      </w:r>
-      <w:r>
-        <w:t>i</w:t>
-      </w:r>
-      <w:r>
-        <w:t xml:space="preserve"> w zbiorze mniejszym C</w:t>
-      </w:r>
-      <w:r>
-        <w:t>, gdyż wykonywał nieskończoną pętlę opisaną w punkcie wyżej. W zbiorze większym Jarvis jest szybszy w zbiorach C i D.</w:t>
-      </w:r>
-    </w:p>
-    <w:p>
-      <w:pPr>
-        <w:pStyle w:val="Akapitzlist"/>
-        <w:ind w:left="360"/>
+        <w:jc w:val="both"/>
       </w:pPr>
     </w:p>
     <w:p>
@@ -4956,6 +5266,56 @@
 </w:document>
 </file>
 
+<file path=word/endnotes.xml><?xml version="1.0" encoding="utf-8"?>
+<w:endnotes xmlns:wpc="http://schemas.microsoft.com/office/word/2010/wordprocessingCanvas" xmlns:cx="http://schemas.microsoft.com/office/drawing/2014/chartex" xmlns:cx1="http://schemas.microsoft.com/office/drawing/2015/9/8/chartex" xmlns:cx2="http://schemas.microsoft.com/office/drawing/2015/10/21/chartex" xmlns:cx3="http://schemas.microsoft.com/office/drawing/2016/5/9/chartex" xmlns:cx4="http://schemas.microsoft.com/office/drawing/2016/5/10/chartex" xmlns:cx5="http://schemas.microsoft.com/office/drawing/2016/5/11/chartex" xmlns:cx6="http://schemas.microsoft.com/office/drawing/2016/5/12/chartex" xmlns:cx7="http://schemas.microsoft.com/office/drawing/2016/5/13/chartex" xmlns:cx8="http://schemas.microsoft.com/office/drawing/2016/5/14/chartex" xmlns:mc="http://schemas.openxmlformats.org/markup-compatibility/2006" xmlns:aink="http://schemas.microsoft.com/office/drawing/2016/ink" xmlns:am3d="http://schemas.microsoft.com/office/drawing/2017/model3d" xmlns:o="urn:schemas-microsoft-com:office:office" xmlns:oel="http://schemas.microsoft.com/office/2019/extlst" xmlns:r="http://schemas.openxmlformats.org/officeDocument/2006/relationships" xmlns:m="http://schemas.openxmlformats.org/officeDocument/2006/math" xmlns:v="urn:schemas-microsoft-com:vml" xmlns:wp14="http://schemas.microsoft.com/office/word/2010/wordprocessingDrawing" xmlns:wp="http://schemas.openxmlformats.org/drawingml/2006/wordprocessingDrawing" xmlns:w10="urn:schemas-microsoft-com:office:word" xmlns:w="http://schemas.openxmlformats.org/wordprocessingml/2006/main" xmlns:w14="http://schemas.microsoft.com/office/word/2010/wordml" xmlns:w15="http://schemas.microsoft.com/office/word/2012/wordml" xmlns:w16cex="http://schemas.microsoft.com/office/word/2018/wordml/cex" xmlns:w16cid="http://schemas.microsoft.com/office/word/2016/wordml/cid" xmlns:w16="http://schemas.microsoft.com/office/word/2018/wordml" xmlns:w16sdtdh="http://schemas.microsoft.com/office/word/2020/wordml/sdtdatahash" xmlns:w16se="http://schemas.microsoft.com/office/word/2015/wordml/symex" xmlns:wpg="http://schemas.microsoft.com/office/word/2010/wordprocessingGroup" xmlns:wpi="http://schemas.microsoft.com/office/word/2010/wordprocessingInk" xmlns:wne="http://schemas.microsoft.com/office/word/2006/wordml" xmlns:wps="http://schemas.microsoft.com/office/word/2010/wordprocessingShape" mc:Ignorable="w14 w15 w16se w16cid w16 w16cex w16sdtdh wp14">
+  <w:endnote w:type="separator" w:id="-1">
+    <w:p>
+      <w:pPr>
+        <w:spacing w:after="0" w:line="240" w:lineRule="auto"/>
+      </w:pPr>
+      <w:r>
+        <w:separator/>
+      </w:r>
+    </w:p>
+  </w:endnote>
+  <w:endnote w:type="continuationSeparator" w:id="0">
+    <w:p>
+      <w:pPr>
+        <w:spacing w:after="0" w:line="240" w:lineRule="auto"/>
+      </w:pPr>
+      <w:r>
+        <w:continuationSeparator/>
+      </w:r>
+    </w:p>
+  </w:endnote>
+</w:endnotes>
+</file>
+
+<file path=word/footnotes.xml><?xml version="1.0" encoding="utf-8"?>
+<w:footnotes xmlns:wpc="http://schemas.microsoft.com/office/word/2010/wordprocessingCanvas" xmlns:cx="http://schemas.microsoft.com/office/drawing/2014/chartex" xmlns:cx1="http://schemas.microsoft.com/office/drawing/2015/9/8/chartex" xmlns:cx2="http://schemas.microsoft.com/office/drawing/2015/10/21/chartex" xmlns:cx3="http://schemas.microsoft.com/office/drawing/2016/5/9/chartex" xmlns:cx4="http://schemas.microsoft.com/office/drawing/2016/5/10/chartex" xmlns:cx5="http://schemas.microsoft.com/office/drawing/2016/5/11/chartex" xmlns:cx6="http://schemas.microsoft.com/office/drawing/2016/5/12/chartex" xmlns:cx7="http://schemas.microsoft.com/office/drawing/2016/5/13/chartex" xmlns:cx8="http://schemas.microsoft.com/office/drawing/2016/5/14/chartex" xmlns:mc="http://schemas.openxmlformats.org/markup-compatibility/2006" xmlns:aink="http://schemas.microsoft.com/office/drawing/2016/ink" xmlns:am3d="http://schemas.microsoft.com/office/drawing/2017/model3d" xmlns:o="urn:schemas-microsoft-com:office:office" xmlns:oel="http://schemas.microsoft.com/office/2019/extlst" xmlns:r="http://schemas.openxmlformats.org/officeDocument/2006/relationships" xmlns:m="http://schemas.openxmlformats.org/officeDocument/2006/math" xmlns:v="urn:schemas-microsoft-com:vml" xmlns:wp14="http://schemas.microsoft.com/office/word/2010/wordprocessingDrawing" xmlns:wp="http://schemas.openxmlformats.org/drawingml/2006/wordprocessingDrawing" xmlns:w10="urn:schemas-microsoft-com:office:word" xmlns:w="http://schemas.openxmlformats.org/wordprocessingml/2006/main" xmlns:w14="http://schemas.microsoft.com/office/word/2010/wordml" xmlns:w15="http://schemas.microsoft.com/office/word/2012/wordml" xmlns:w16cex="http://schemas.microsoft.com/office/word/2018/wordml/cex" xmlns:w16cid="http://schemas.microsoft.com/office/word/2016/wordml/cid" xmlns:w16="http://schemas.microsoft.com/office/word/2018/wordml" xmlns:w16sdtdh="http://schemas.microsoft.com/office/word/2020/wordml/sdtdatahash" xmlns:w16se="http://schemas.microsoft.com/office/word/2015/wordml/symex" xmlns:wpg="http://schemas.microsoft.com/office/word/2010/wordprocessingGroup" xmlns:wpi="http://schemas.microsoft.com/office/word/2010/wordprocessingInk" xmlns:wne="http://schemas.microsoft.com/office/word/2006/wordml" xmlns:wps="http://schemas.microsoft.com/office/word/2010/wordprocessingShape" mc:Ignorable="w14 w15 w16se w16cid w16 w16cex w16sdtdh wp14">
+  <w:footnote w:type="separator" w:id="-1">
+    <w:p>
+      <w:pPr>
+        <w:spacing w:after="0" w:line="240" w:lineRule="auto"/>
+      </w:pPr>
+      <w:r>
+        <w:separator/>
+      </w:r>
+    </w:p>
+  </w:footnote>
+  <w:footnote w:type="continuationSeparator" w:id="0">
+    <w:p>
+      <w:pPr>
+        <w:spacing w:after="0" w:line="240" w:lineRule="auto"/>
+      </w:pPr>
+      <w:r>
+        <w:continuationSeparator/>
+      </w:r>
+    </w:p>
+  </w:footnote>
+</w:footnotes>
+</file>
+
 <file path=word/numbering.xml><?xml version="1.0" encoding="utf-8"?>
 <w:numbering xmlns:wpc="http://schemas.microsoft.com/office/word/2010/wordprocessingCanvas" xmlns:cx="http://schemas.microsoft.com/office/drawing/2014/chartex" xmlns:cx1="http://schemas.microsoft.com/office/drawing/2015/9/8/chartex" xmlns:cx2="http://schemas.microsoft.com/office/drawing/2015/10/21/chartex" xmlns:cx3="http://schemas.microsoft.com/office/drawing/2016/5/9/chartex" xmlns:cx4="http://schemas.microsoft.com/office/drawing/2016/5/10/chartex" xmlns:cx5="http://schemas.microsoft.com/office/drawing/2016/5/11/chartex" xmlns:cx6="http://schemas.microsoft.com/office/drawing/2016/5/12/chartex" xmlns:cx7="http://schemas.microsoft.com/office/drawing/2016/5/13/chartex" xmlns:cx8="http://schemas.microsoft.com/office/drawing/2016/5/14/chartex" xmlns:mc="http://schemas.openxmlformats.org/markup-compatibility/2006" xmlns:aink="http://schemas.microsoft.com/office/drawing/2016/ink" xmlns:am3d="http://schemas.microsoft.com/office/drawing/2017/model3d" xmlns:o="urn:schemas-microsoft-com:office:office" xmlns:oel="http://schemas.microsoft.com/office/2019/extlst" xmlns:r="http://schemas.openxmlformats.org/officeDocument/2006/relationships" xmlns:m="http://schemas.openxmlformats.org/officeDocument/2006/math" xmlns:v="urn:schemas-microsoft-com:vml" xmlns:wp14="http://schemas.microsoft.com/office/word/2010/wordprocessingDrawing" xmlns:wp="http://schemas.openxmlformats.org/drawingml/2006/wordprocessingDrawing" xmlns:w10="urn:schemas-microsoft-com:office:word" xmlns:w="http://schemas.openxmlformats.org/wordprocessingml/2006/main" xmlns:w14="http://schemas.microsoft.com/office/word/2010/wordml" xmlns:w15="http://schemas.microsoft.com/office/word/2012/wordml" xmlns:w16cex="http://schemas.microsoft.com/office/word/2018/wordml/cex" xmlns:w16cid="http://schemas.microsoft.com/office/word/2016/wordml/cid" xmlns:w16="http://schemas.microsoft.com/office/word/2018/wordml" xmlns:w16sdtdh="http://schemas.microsoft.com/office/word/2020/wordml/sdtdatahash" xmlns:w16se="http://schemas.microsoft.com/office/word/2015/wordml/symex" xmlns:wpg="http://schemas.microsoft.com/office/word/2010/wordprocessingGroup" xmlns:wpi="http://schemas.microsoft.com/office/word/2010/wordprocessingInk" xmlns:wne="http://schemas.microsoft.com/office/word/2006/wordml" xmlns:wps="http://schemas.microsoft.com/office/word/2010/wordprocessingShape" mc:Ignorable="w14 w15 w16se w16cid w16 w16cex w16sdtdh wp14">
   <w:abstractNum w:abstractNumId="0" w15:restartNumberingAfterBreak="0">
@@ -5539,6 +5899,119 @@
     </w:lvl>
   </w:abstractNum>
   <w:abstractNum w:abstractNumId="6" w15:restartNumberingAfterBreak="0">
+    <w:nsid w:val="314C65D2"/>
+    <w:multiLevelType w:val="hybridMultilevel"/>
+    <w:tmpl w:val="D56E7E20"/>
+    <w:lvl w:ilvl="0" w:tplc="04150001">
+      <w:start w:val="1"/>
+      <w:numFmt w:val="bullet"/>
+      <w:lvlText w:val=""/>
+      <w:lvlJc w:val="left"/>
+      <w:pPr>
+        <w:ind w:left="2136" w:hanging="360"/>
+      </w:pPr>
+      <w:rPr>
+        <w:rFonts w:ascii="Symbol" w:hAnsi="Symbol" w:hint="default"/>
+      </w:rPr>
+    </w:lvl>
+    <w:lvl w:ilvl="1" w:tplc="04150003" w:tentative="1">
+      <w:start w:val="1"/>
+      <w:numFmt w:val="bullet"/>
+      <w:lvlText w:val="o"/>
+      <w:lvlJc w:val="left"/>
+      <w:pPr>
+        <w:ind w:left="2856" w:hanging="360"/>
+      </w:pPr>
+      <w:rPr>
+        <w:rFonts w:ascii="Courier New" w:hAnsi="Courier New" w:cs="Courier New" w:hint="default"/>
+      </w:rPr>
+    </w:lvl>
+    <w:lvl w:ilvl="2" w:tplc="04150005" w:tentative="1">
+      <w:start w:val="1"/>
+      <w:numFmt w:val="bullet"/>
+      <w:lvlText w:val=""/>
+      <w:lvlJc w:val="left"/>
+      <w:pPr>
+        <w:ind w:left="3576" w:hanging="360"/>
+      </w:pPr>
+      <w:rPr>
+        <w:rFonts w:ascii="Wingdings" w:hAnsi="Wingdings" w:hint="default"/>
+      </w:rPr>
+    </w:lvl>
+    <w:lvl w:ilvl="3" w:tplc="04150001" w:tentative="1">
+      <w:start w:val="1"/>
+      <w:numFmt w:val="bullet"/>
+      <w:lvlText w:val=""/>
+      <w:lvlJc w:val="left"/>
+      <w:pPr>
+        <w:ind w:left="4296" w:hanging="360"/>
+      </w:pPr>
+      <w:rPr>
+        <w:rFonts w:ascii="Symbol" w:hAnsi="Symbol" w:hint="default"/>
+      </w:rPr>
+    </w:lvl>
+    <w:lvl w:ilvl="4" w:tplc="04150003" w:tentative="1">
+      <w:start w:val="1"/>
+      <w:numFmt w:val="bullet"/>
+      <w:lvlText w:val="o"/>
+      <w:lvlJc w:val="left"/>
+      <w:pPr>
+        <w:ind w:left="5016" w:hanging="360"/>
+      </w:pPr>
+      <w:rPr>
+        <w:rFonts w:ascii="Courier New" w:hAnsi="Courier New" w:cs="Courier New" w:hint="default"/>
+      </w:rPr>
+    </w:lvl>
+    <w:lvl w:ilvl="5" w:tplc="04150005" w:tentative="1">
+      <w:start w:val="1"/>
+      <w:numFmt w:val="bullet"/>
+      <w:lvlText w:val=""/>
+      <w:lvlJc w:val="left"/>
+      <w:pPr>
+        <w:ind w:left="5736" w:hanging="360"/>
+      </w:pPr>
+      <w:rPr>
+        <w:rFonts w:ascii="Wingdings" w:hAnsi="Wingdings" w:hint="default"/>
+      </w:rPr>
+    </w:lvl>
+    <w:lvl w:ilvl="6" w:tplc="04150001" w:tentative="1">
+      <w:start w:val="1"/>
+      <w:numFmt w:val="bullet"/>
+      <w:lvlText w:val=""/>
+      <w:lvlJc w:val="left"/>
+      <w:pPr>
+        <w:ind w:left="6456" w:hanging="360"/>
+      </w:pPr>
+      <w:rPr>
+        <w:rFonts w:ascii="Symbol" w:hAnsi="Symbol" w:hint="default"/>
+      </w:rPr>
+    </w:lvl>
+    <w:lvl w:ilvl="7" w:tplc="04150003" w:tentative="1">
+      <w:start w:val="1"/>
+      <w:numFmt w:val="bullet"/>
+      <w:lvlText w:val="o"/>
+      <w:lvlJc w:val="left"/>
+      <w:pPr>
+        <w:ind w:left="7176" w:hanging="360"/>
+      </w:pPr>
+      <w:rPr>
+        <w:rFonts w:ascii="Courier New" w:hAnsi="Courier New" w:cs="Courier New" w:hint="default"/>
+      </w:rPr>
+    </w:lvl>
+    <w:lvl w:ilvl="8" w:tplc="04150005" w:tentative="1">
+      <w:start w:val="1"/>
+      <w:numFmt w:val="bullet"/>
+      <w:lvlText w:val=""/>
+      <w:lvlJc w:val="left"/>
+      <w:pPr>
+        <w:ind w:left="7896" w:hanging="360"/>
+      </w:pPr>
+      <w:rPr>
+        <w:rFonts w:ascii="Wingdings" w:hAnsi="Wingdings" w:hint="default"/>
+      </w:rPr>
+    </w:lvl>
+  </w:abstractNum>
+  <w:abstractNum w:abstractNumId="7" w15:restartNumberingAfterBreak="0">
     <w:nsid w:val="3D3B376E"/>
     <w:multiLevelType w:val="hybridMultilevel"/>
     <w:tmpl w:val="D0FAB340"/>
@@ -5627,7 +6100,7 @@
       </w:pPr>
     </w:lvl>
   </w:abstractNum>
-  <w:abstractNum w:abstractNumId="7" w15:restartNumberingAfterBreak="0">
+  <w:abstractNum w:abstractNumId="8" w15:restartNumberingAfterBreak="0">
     <w:nsid w:val="42630CC9"/>
     <w:multiLevelType w:val="hybridMultilevel"/>
     <w:tmpl w:val="BD807FF0"/>
@@ -5716,7 +6189,7 @@
       </w:pPr>
     </w:lvl>
   </w:abstractNum>
-  <w:abstractNum w:abstractNumId="8" w15:restartNumberingAfterBreak="0">
+  <w:abstractNum w:abstractNumId="9" w15:restartNumberingAfterBreak="0">
     <w:nsid w:val="42D41289"/>
     <w:multiLevelType w:val="hybridMultilevel"/>
     <w:tmpl w:val="0B32C8BE"/>
@@ -5805,7 +6278,7 @@
       </w:pPr>
     </w:lvl>
   </w:abstractNum>
-  <w:abstractNum w:abstractNumId="9" w15:restartNumberingAfterBreak="0">
+  <w:abstractNum w:abstractNumId="10" w15:restartNumberingAfterBreak="0">
     <w:nsid w:val="4A944655"/>
     <w:multiLevelType w:val="hybridMultilevel"/>
     <w:tmpl w:val="D0FAB340"/>
@@ -5894,7 +6367,7 @@
       </w:pPr>
     </w:lvl>
   </w:abstractNum>
-  <w:abstractNum w:abstractNumId="10" w15:restartNumberingAfterBreak="0">
+  <w:abstractNum w:abstractNumId="11" w15:restartNumberingAfterBreak="0">
     <w:nsid w:val="53437A84"/>
     <w:multiLevelType w:val="hybridMultilevel"/>
     <w:tmpl w:val="CD583194"/>
@@ -6007,7 +6480,7 @@
       </w:rPr>
     </w:lvl>
   </w:abstractNum>
-  <w:abstractNum w:abstractNumId="11" w15:restartNumberingAfterBreak="0">
+  <w:abstractNum w:abstractNumId="12" w15:restartNumberingAfterBreak="0">
     <w:nsid w:val="60EE5A94"/>
     <w:multiLevelType w:val="hybridMultilevel"/>
     <w:tmpl w:val="D0FAB340"/>
@@ -6097,10 +6570,10 @@
     </w:lvl>
   </w:abstractNum>
   <w:num w:numId="1" w16cid:durableId="1519418822">
-    <w:abstractNumId w:val="7"/>
+    <w:abstractNumId w:val="8"/>
   </w:num>
   <w:num w:numId="2" w16cid:durableId="1564561277">
-    <w:abstractNumId w:val="8"/>
+    <w:abstractNumId w:val="9"/>
   </w:num>
   <w:num w:numId="3" w16cid:durableId="16541811">
     <w:abstractNumId w:val="5"/>
@@ -6115,10 +6588,10 @@
     <w:abstractNumId w:val="0"/>
   </w:num>
   <w:num w:numId="7" w16cid:durableId="299002212">
-    <w:abstractNumId w:val="10"/>
+    <w:abstractNumId w:val="11"/>
   </w:num>
   <w:num w:numId="8" w16cid:durableId="96601491">
-    <w:abstractNumId w:val="6"/>
+    <w:abstractNumId w:val="7"/>
   </w:num>
   <w:num w:numId="9" w16cid:durableId="255217607">
     <w:abstractNumId w:val="3"/>
@@ -6127,10 +6600,13 @@
     <w:abstractNumId w:val="4"/>
   </w:num>
   <w:num w:numId="11" w16cid:durableId="1941333798">
-    <w:abstractNumId w:val="9"/>
+    <w:abstractNumId w:val="10"/>
   </w:num>
   <w:num w:numId="12" w16cid:durableId="479814279">
-    <w:abstractNumId w:val="11"/>
+    <w:abstractNumId w:val="12"/>
+  </w:num>
+  <w:num w:numId="13" w16cid:durableId="942108336">
+    <w:abstractNumId w:val="6"/>
   </w:num>
 </w:numbering>
 </file>
@@ -6717,6 +7193,45 @@
       <w:u w:val="single"/>
     </w:rPr>
   </w:style>
+  <w:style w:type="paragraph" w:styleId="Tekstprzypisukocowego">
+    <w:name w:val="endnote text"/>
+    <w:basedOn w:val="Normalny"/>
+    <w:link w:val="TekstprzypisukocowegoZnak"/>
+    <w:uiPriority w:val="99"/>
+    <w:semiHidden/>
+    <w:unhideWhenUsed/>
+    <w:rsid w:val="006D2F86"/>
+    <w:pPr>
+      <w:spacing w:after="0" w:line="240" w:lineRule="auto"/>
+    </w:pPr>
+    <w:rPr>
+      <w:sz w:val="20"/>
+      <w:szCs w:val="20"/>
+    </w:rPr>
+  </w:style>
+  <w:style w:type="character" w:customStyle="1" w:styleId="TekstprzypisukocowegoZnak">
+    <w:name w:val="Tekst przypisu końcowego Znak"/>
+    <w:basedOn w:val="Domylnaczcionkaakapitu"/>
+    <w:link w:val="Tekstprzypisukocowego"/>
+    <w:uiPriority w:val="99"/>
+    <w:semiHidden/>
+    <w:rsid w:val="006D2F86"/>
+    <w:rPr>
+      <w:sz w:val="20"/>
+      <w:szCs w:val="20"/>
+    </w:rPr>
+  </w:style>
+  <w:style w:type="character" w:styleId="Odwoanieprzypisukocowego">
+    <w:name w:val="endnote reference"/>
+    <w:basedOn w:val="Domylnaczcionkaakapitu"/>
+    <w:uiPriority w:val="99"/>
+    <w:semiHidden/>
+    <w:unhideWhenUsed/>
+    <w:rsid w:val="006D2F86"/>
+    <w:rPr>
+      <w:vertAlign w:val="superscript"/>
+    </w:rPr>
+  </w:style>
 </w:styles>
 </file>
 

</xml_diff>